<commit_message>
Update LAPORAN KERJA PRAKTIK fix.docx
</commit_message>
<xml_diff>
--- a/LAPORAN KERJA PRAKTIK fix.docx
+++ b/LAPORAN KERJA PRAKTIK fix.docx
@@ -842,8 +842,6 @@
         </w:rPr>
         <w:t xml:space="preserve"> </w:t>
       </w:r>
-      <w:bookmarkStart w:id="0" w:name="_GoBack"/>
-      <w:bookmarkEnd w:id="0"/>
       <w:proofErr w:type="spellStart"/>
       <w:r>
         <w:rPr>
@@ -4525,6 +4523,71 @@
       <w:r>
         <w:rPr>
           <w:noProof/>
+        </w:rPr>
+        <w:drawing>
+          <wp:anchor distT="0" distB="0" distL="114300" distR="114300" simplePos="0" relativeHeight="251668480" behindDoc="0" locked="0" layoutInCell="1" allowOverlap="1" wp14:anchorId="7B194B5D">
+            <wp:simplePos x="0" y="0"/>
+            <wp:positionH relativeFrom="margin">
+              <wp:align>right</wp:align>
+            </wp:positionH>
+            <wp:positionV relativeFrom="paragraph">
+              <wp:posOffset>1322070</wp:posOffset>
+            </wp:positionV>
+            <wp:extent cx="5219700" cy="2666365"/>
+            <wp:effectExtent l="0" t="0" r="0" b="635"/>
+            <wp:wrapThrough wrapText="bothSides">
+              <wp:wrapPolygon edited="0">
+                <wp:start x="0" y="0"/>
+                <wp:lineTo x="0" y="21451"/>
+                <wp:lineTo x="21521" y="21451"/>
+                <wp:lineTo x="21521" y="0"/>
+                <wp:lineTo x="0" y="0"/>
+              </wp:wrapPolygon>
+            </wp:wrapThrough>
+            <wp:docPr id="7" name="Picture 7"/>
+            <wp:cNvGraphicFramePr>
+              <a:graphicFrameLocks xmlns:a="http://schemas.openxmlformats.org/drawingml/2006/main" noChangeAspect="1"/>
+            </wp:cNvGraphicFramePr>
+            <a:graphic xmlns:a="http://schemas.openxmlformats.org/drawingml/2006/main">
+              <a:graphicData uri="http://schemas.openxmlformats.org/drawingml/2006/picture">
+                <pic:pic xmlns:pic="http://schemas.openxmlformats.org/drawingml/2006/picture">
+                  <pic:nvPicPr>
+                    <pic:cNvPr id="1" name=""/>
+                    <pic:cNvPicPr/>
+                  </pic:nvPicPr>
+                  <pic:blipFill>
+                    <a:blip r:embed="rId9" cstate="print">
+                      <a:extLst>
+                        <a:ext uri="{28A0092B-C50C-407E-A947-70E740481C1C}">
+                          <a14:useLocalDpi xmlns:a14="http://schemas.microsoft.com/office/drawing/2010/main" val="0"/>
+                        </a:ext>
+                      </a:extLst>
+                    </a:blip>
+                    <a:stretch>
+                      <a:fillRect/>
+                    </a:stretch>
+                  </pic:blipFill>
+                  <pic:spPr>
+                    <a:xfrm>
+                      <a:off x="0" y="0"/>
+                      <a:ext cx="5219700" cy="2666365"/>
+                    </a:xfrm>
+                    <a:prstGeom prst="rect">
+                      <a:avLst/>
+                    </a:prstGeom>
+                  </pic:spPr>
+                </pic:pic>
+              </a:graphicData>
+            </a:graphic>
+            <wp14:sizeRelH relativeFrom="margin">
+              <wp14:pctWidth>0</wp14:pctWidth>
+            </wp14:sizeRelH>
+          </wp:anchor>
+        </w:drawing>
+      </w:r>
+      <w:r>
+        <w:rPr>
+          <w:noProof/>
           <w:lang w:val="en-US"/>
         </w:rPr>
         <w:drawing>
@@ -4551,7 +4614,7 @@
                     <pic:cNvPicPr/>
                   </pic:nvPicPr>
                   <pic:blipFill>
-                    <a:blip r:embed="rId9" cstate="print">
+                    <a:blip r:embed="rId10" cstate="print">
                       <a:extLst>
                         <a:ext uri="{28A0092B-C50C-407E-A947-70E740481C1C}">
                           <a14:useLocalDpi xmlns:a14="http://schemas.microsoft.com/office/drawing/2010/main" val="0"/>
@@ -4617,7 +4680,7 @@
                     <pic:cNvPicPr/>
                   </pic:nvPicPr>
                   <pic:blipFill>
-                    <a:blip r:embed="rId10" cstate="print">
+                    <a:blip r:embed="rId11" cstate="print">
                       <a:extLst>
                         <a:ext uri="{28A0092B-C50C-407E-A947-70E740481C1C}">
                           <a14:useLocalDpi xmlns:a14="http://schemas.microsoft.com/office/drawing/2010/main" val="0"/>
@@ -5267,162 +5330,98 @@
           <w:szCs w:val="24"/>
         </w:rPr>
       </w:pPr>
+    </w:p>
+    <w:p>
+      <w:pPr>
+        <w:spacing w:line="360" w:lineRule="auto"/>
+        <w:rPr>
+          <w:rFonts w:ascii="Times New Roman" w:hAnsi="Times New Roman" w:cs="Times New Roman"/>
+          <w:sz w:val="24"/>
+          <w:szCs w:val="24"/>
+          <w:lang w:val="en-GB"/>
+        </w:rPr>
+      </w:pPr>
+    </w:p>
+    <w:p>
+      <w:pPr>
+        <w:spacing w:line="360" w:lineRule="auto"/>
+        <w:rPr>
+          <w:rFonts w:ascii="Times New Roman" w:hAnsi="Times New Roman" w:cs="Times New Roman"/>
+          <w:sz w:val="24"/>
+          <w:szCs w:val="24"/>
+          <w:lang w:val="en-GB"/>
+        </w:rPr>
+      </w:pPr>
+    </w:p>
+    <w:p>
+      <w:pPr>
+        <w:spacing w:line="360" w:lineRule="auto"/>
+        <w:rPr>
+          <w:rFonts w:ascii="Times New Roman" w:hAnsi="Times New Roman" w:cs="Times New Roman"/>
+          <w:sz w:val="24"/>
+          <w:szCs w:val="24"/>
+          <w:lang w:val="en-GB"/>
+        </w:rPr>
+      </w:pPr>
+    </w:p>
+    <w:p>
+      <w:pPr>
+        <w:spacing w:line="360" w:lineRule="auto"/>
+        <w:rPr>
+          <w:rFonts w:ascii="Times New Roman" w:hAnsi="Times New Roman" w:cs="Times New Roman"/>
+          <w:sz w:val="24"/>
+          <w:szCs w:val="24"/>
+          <w:lang w:val="en-GB"/>
+        </w:rPr>
+      </w:pPr>
+    </w:p>
+    <w:p>
+      <w:pPr>
+        <w:spacing w:line="360" w:lineRule="auto"/>
+        <w:rPr>
+          <w:rFonts w:ascii="Times New Roman" w:hAnsi="Times New Roman" w:cs="Times New Roman"/>
+          <w:sz w:val="24"/>
+          <w:szCs w:val="24"/>
+          <w:lang w:val="en-GB"/>
+        </w:rPr>
+      </w:pPr>
+    </w:p>
+    <w:p>
+      <w:pPr>
+        <w:spacing w:line="360" w:lineRule="auto"/>
+        <w:rPr>
+          <w:rFonts w:ascii="Times New Roman" w:hAnsi="Times New Roman" w:cs="Times New Roman"/>
+          <w:sz w:val="24"/>
+          <w:szCs w:val="24"/>
+          <w:lang w:val="en-GB"/>
+        </w:rPr>
+      </w:pPr>
       <w:r>
         <w:rPr>
           <w:noProof/>
-          <w:lang w:val="en-US"/>
-        </w:rPr>
+        </w:rPr>
+        <w:lastRenderedPageBreak/>
         <w:drawing>
-          <wp:anchor distT="0" distB="0" distL="114300" distR="114300" simplePos="0" relativeHeight="251664384" behindDoc="0" locked="0" layoutInCell="1" allowOverlap="1" wp14:anchorId="2A5F1C1D">
+          <wp:anchor distT="0" distB="0" distL="114300" distR="114300" simplePos="0" relativeHeight="251669504" behindDoc="0" locked="0" layoutInCell="1" allowOverlap="1" wp14:anchorId="2EE0C251">
             <wp:simplePos x="0" y="0"/>
             <wp:positionH relativeFrom="column">
-              <wp:posOffset>502920</wp:posOffset>
+              <wp:posOffset>556260</wp:posOffset>
             </wp:positionH>
             <wp:positionV relativeFrom="paragraph">
-              <wp:posOffset>1905</wp:posOffset>
+              <wp:posOffset>0</wp:posOffset>
             </wp:positionV>
-            <wp:extent cx="5227320" cy="2704465"/>
-            <wp:effectExtent l="0" t="0" r="0" b="635"/>
+            <wp:extent cx="5082540" cy="2658745"/>
+            <wp:effectExtent l="0" t="0" r="3810" b="8255"/>
             <wp:wrapThrough wrapText="bothSides">
               <wp:wrapPolygon edited="0">
                 <wp:start x="0" y="0"/>
-                <wp:lineTo x="0" y="21453"/>
-                <wp:lineTo x="21490" y="21453"/>
-                <wp:lineTo x="21490" y="0"/>
+                <wp:lineTo x="0" y="21512"/>
+                <wp:lineTo x="21535" y="21512"/>
+                <wp:lineTo x="21535" y="0"/>
                 <wp:lineTo x="0" y="0"/>
               </wp:wrapPolygon>
             </wp:wrapThrough>
-            <wp:docPr id="2" name="Picture 2"/>
-            <wp:cNvGraphicFramePr>
-              <a:graphicFrameLocks xmlns:a="http://schemas.openxmlformats.org/drawingml/2006/main" noChangeAspect="1"/>
-            </wp:cNvGraphicFramePr>
-            <a:graphic xmlns:a="http://schemas.openxmlformats.org/drawingml/2006/main">
-              <a:graphicData uri="http://schemas.openxmlformats.org/drawingml/2006/picture">
-                <pic:pic xmlns:pic="http://schemas.openxmlformats.org/drawingml/2006/picture">
-                  <pic:nvPicPr>
-                    <pic:cNvPr id="1" name=""/>
-                    <pic:cNvPicPr/>
-                  </pic:nvPicPr>
-                  <pic:blipFill>
-                    <a:blip r:embed="rId11" cstate="print">
-                      <a:extLst>
-                        <a:ext uri="{28A0092B-C50C-407E-A947-70E740481C1C}">
-                          <a14:useLocalDpi xmlns:a14="http://schemas.microsoft.com/office/drawing/2010/main" val="0"/>
-                        </a:ext>
-                      </a:extLst>
-                    </a:blip>
-                    <a:stretch>
-                      <a:fillRect/>
-                    </a:stretch>
-                  </pic:blipFill>
-                  <pic:spPr>
-                    <a:xfrm>
-                      <a:off x="0" y="0"/>
-                      <a:ext cx="5227320" cy="2704465"/>
-                    </a:xfrm>
-                    <a:prstGeom prst="rect">
-                      <a:avLst/>
-                    </a:prstGeom>
-                  </pic:spPr>
-                </pic:pic>
-              </a:graphicData>
-            </a:graphic>
-          </wp:anchor>
-        </w:drawing>
-      </w:r>
-    </w:p>
-    <w:p>
-      <w:pPr>
-        <w:spacing w:line="360" w:lineRule="auto"/>
-        <w:rPr>
-          <w:rFonts w:ascii="Times New Roman" w:hAnsi="Times New Roman" w:cs="Times New Roman"/>
-          <w:sz w:val="24"/>
-          <w:szCs w:val="24"/>
-          <w:lang w:val="en-GB"/>
-        </w:rPr>
-      </w:pPr>
-    </w:p>
-    <w:p>
-      <w:pPr>
-        <w:spacing w:line="360" w:lineRule="auto"/>
-        <w:rPr>
-          <w:rFonts w:ascii="Times New Roman" w:hAnsi="Times New Roman" w:cs="Times New Roman"/>
-          <w:sz w:val="24"/>
-          <w:szCs w:val="24"/>
-          <w:lang w:val="en-GB"/>
-        </w:rPr>
-      </w:pPr>
-    </w:p>
-    <w:p>
-      <w:pPr>
-        <w:spacing w:line="360" w:lineRule="auto"/>
-        <w:rPr>
-          <w:rFonts w:ascii="Times New Roman" w:hAnsi="Times New Roman" w:cs="Times New Roman"/>
-          <w:sz w:val="24"/>
-          <w:szCs w:val="24"/>
-          <w:lang w:val="en-GB"/>
-        </w:rPr>
-      </w:pPr>
-    </w:p>
-    <w:p>
-      <w:pPr>
-        <w:spacing w:line="360" w:lineRule="auto"/>
-        <w:rPr>
-          <w:rFonts w:ascii="Times New Roman" w:hAnsi="Times New Roman" w:cs="Times New Roman"/>
-          <w:sz w:val="24"/>
-          <w:szCs w:val="24"/>
-          <w:lang w:val="en-GB"/>
-        </w:rPr>
-      </w:pPr>
-    </w:p>
-    <w:p>
-      <w:pPr>
-        <w:spacing w:line="360" w:lineRule="auto"/>
-        <w:rPr>
-          <w:rFonts w:ascii="Times New Roman" w:hAnsi="Times New Roman" w:cs="Times New Roman"/>
-          <w:sz w:val="24"/>
-          <w:szCs w:val="24"/>
-          <w:lang w:val="en-GB"/>
-        </w:rPr>
-      </w:pPr>
-    </w:p>
-    <w:p>
-      <w:pPr>
-        <w:spacing w:line="360" w:lineRule="auto"/>
-        <w:rPr>
-          <w:rFonts w:ascii="Times New Roman" w:hAnsi="Times New Roman" w:cs="Times New Roman"/>
-          <w:sz w:val="24"/>
-          <w:szCs w:val="24"/>
-          <w:lang w:val="en-GB"/>
-        </w:rPr>
-      </w:pPr>
-      <w:r>
-        <w:rPr>
-          <w:noProof/>
-          <w:lang w:val="en-US"/>
-        </w:rPr>
-        <w:lastRenderedPageBreak/>
-        <w:drawing>
-          <wp:anchor distT="0" distB="0" distL="114300" distR="114300" simplePos="0" relativeHeight="251662336" behindDoc="0" locked="0" layoutInCell="1" allowOverlap="1" wp14:anchorId="56860E97">
-            <wp:simplePos x="0" y="0"/>
-            <wp:positionH relativeFrom="margin">
-              <wp:posOffset>530860</wp:posOffset>
-            </wp:positionH>
-            <wp:positionV relativeFrom="paragraph">
-              <wp:posOffset>13335</wp:posOffset>
-            </wp:positionV>
-            <wp:extent cx="5067300" cy="2647950"/>
-            <wp:effectExtent l="0" t="0" r="0" b="0"/>
-            <wp:wrapThrough wrapText="bothSides">
-              <wp:wrapPolygon edited="0">
-                <wp:start x="0" y="0"/>
-                <wp:lineTo x="0" y="21445"/>
-                <wp:lineTo x="21519" y="21445"/>
-                <wp:lineTo x="21519" y="0"/>
-                <wp:lineTo x="0" y="0"/>
-              </wp:wrapPolygon>
-            </wp:wrapThrough>
-            <wp:docPr id="6" name="Picture 6"/>
+            <wp:docPr id="8" name="Picture 8"/>
             <wp:cNvGraphicFramePr>
               <a:graphicFrameLocks xmlns:a="http://schemas.openxmlformats.org/drawingml/2006/main" noChangeAspect="1"/>
             </wp:cNvGraphicFramePr>
@@ -5448,7 +5447,7 @@
                   <pic:spPr>
                     <a:xfrm>
                       <a:off x="0" y="0"/>
-                      <a:ext cx="5067300" cy="2647950"/>
+                      <a:ext cx="5082540" cy="2658745"/>
                     </a:xfrm>
                     <a:prstGeom prst="rect">
                       <a:avLst/>
@@ -8758,13 +8757,28 @@
       <w:r>
         <w:rPr>
           <w:noProof/>
-          <w:lang w:val="en-US"/>
         </w:rPr>
         <w:drawing>
-          <wp:inline distT="0" distB="0" distL="0" distR="0" wp14:anchorId="7466B141" wp14:editId="5C7AA82C">
-            <wp:extent cx="4093210" cy="280035"/>
-            <wp:effectExtent l="0" t="0" r="2540" b="5715"/>
-            <wp:docPr id="53" name="Picture 53"/>
+          <wp:anchor distT="0" distB="0" distL="114300" distR="114300" simplePos="0" relativeHeight="251670528" behindDoc="0" locked="0" layoutInCell="1" allowOverlap="1" wp14:anchorId="6706BC3A">
+            <wp:simplePos x="0" y="0"/>
+            <wp:positionH relativeFrom="column">
+              <wp:posOffset>807720</wp:posOffset>
+            </wp:positionH>
+            <wp:positionV relativeFrom="paragraph">
+              <wp:posOffset>-635</wp:posOffset>
+            </wp:positionV>
+            <wp:extent cx="4116070" cy="281305"/>
+            <wp:effectExtent l="0" t="0" r="0" b="4445"/>
+            <wp:wrapThrough wrapText="bothSides">
+              <wp:wrapPolygon edited="0">
+                <wp:start x="0" y="0"/>
+                <wp:lineTo x="0" y="20479"/>
+                <wp:lineTo x="21493" y="20479"/>
+                <wp:lineTo x="21493" y="0"/>
+                <wp:lineTo x="0" y="0"/>
+              </wp:wrapPolygon>
+            </wp:wrapThrough>
+            <wp:docPr id="9" name="Picture 9"/>
             <wp:cNvGraphicFramePr>
               <a:graphicFrameLocks xmlns:a="http://schemas.openxmlformats.org/drawingml/2006/main" noChangeAspect="1"/>
             </wp:cNvGraphicFramePr>
@@ -8776,7 +8790,13 @@
                     <pic:cNvPicPr/>
                   </pic:nvPicPr>
                   <pic:blipFill>
-                    <a:blip r:embed="rId14"/>
+                    <a:blip r:embed="rId14" cstate="print">
+                      <a:extLst>
+                        <a:ext uri="{28A0092B-C50C-407E-A947-70E740481C1C}">
+                          <a14:useLocalDpi xmlns:a14="http://schemas.microsoft.com/office/drawing/2010/main" val="0"/>
+                        </a:ext>
+                      </a:extLst>
+                    </a:blip>
                     <a:stretch>
                       <a:fillRect/>
                     </a:stretch>
@@ -8784,7 +8804,7 @@
                   <pic:spPr>
                     <a:xfrm>
                       <a:off x="0" y="0"/>
-                      <a:ext cx="4093210" cy="280035"/>
+                      <a:ext cx="4116070" cy="281305"/>
                     </a:xfrm>
                     <a:prstGeom prst="rect">
                       <a:avLst/>
@@ -8793,7 +8813,7 @@
                 </pic:pic>
               </a:graphicData>
             </a:graphic>
-          </wp:inline>
+          </wp:anchor>
         </w:drawing>
       </w:r>
     </w:p>
@@ -9290,22 +9310,51 @@
       </w:pPr>
       <w:r>
         <w:rPr>
+          <w:rFonts w:ascii="Times New Roman" w:hAnsi="Times New Roman" w:cs="Times New Roman"/>
+          <w:sz w:val="24"/>
+          <w:szCs w:val="24"/>
+          <w:lang w:val="en-GB"/>
+        </w:rPr>
+        <w:tab/>
+      </w:r>
+      <w:r>
+        <w:rPr>
+          <w:rFonts w:ascii="Times New Roman" w:hAnsi="Times New Roman" w:cs="Times New Roman"/>
+          <w:b/>
+          <w:sz w:val="24"/>
+          <w:szCs w:val="24"/>
+          <w:lang w:val="en-GB"/>
+        </w:rPr>
+        <w:t>2.1.3 Button Kami bantu</w:t>
+      </w:r>
+    </w:p>
+    <w:p>
+      <w:pPr>
+        <w:jc w:val="center"/>
+        <w:rPr>
+          <w:rFonts w:ascii="Times New Roman" w:hAnsi="Times New Roman" w:cs="Times New Roman"/>
+          <w:sz w:val="24"/>
+          <w:szCs w:val="24"/>
+          <w:lang w:val="en-GB"/>
+        </w:rPr>
+      </w:pPr>
+      <w:r>
+        <w:rPr>
           <w:noProof/>
-          <w:lang w:val="en-US"/>
         </w:rPr>
         <w:drawing>
-          <wp:anchor distT="0" distB="0" distL="114300" distR="114300" simplePos="0" relativeHeight="251666432" behindDoc="1" locked="0" layoutInCell="1" allowOverlap="1" wp14:anchorId="472F9C40" wp14:editId="088A22F0">
+          <wp:anchor distT="0" distB="0" distL="114300" distR="114300" simplePos="0" relativeHeight="251672576" behindDoc="0" locked="0" layoutInCell="1" allowOverlap="1" wp14:anchorId="72DA362B" wp14:editId="385CF826">
             <wp:simplePos x="0" y="0"/>
             <wp:positionH relativeFrom="margin">
-              <wp:align>center</wp:align>
+              <wp:posOffset>1447800</wp:posOffset>
             </wp:positionH>
             <wp:positionV relativeFrom="paragraph">
-              <wp:posOffset>300355</wp:posOffset>
+              <wp:posOffset>73660</wp:posOffset>
             </wp:positionV>
-            <wp:extent cx="2574553" cy="1332000"/>
-            <wp:effectExtent l="0" t="0" r="0" b="1905"/>
-            <wp:wrapNone/>
-            <wp:docPr id="54" name="Picture 54"/>
+            <wp:extent cx="3185160" cy="1653540"/>
+            <wp:effectExtent l="0" t="0" r="0" b="3810"/>
+            <wp:wrapSquare wrapText="bothSides"/>
+            <wp:docPr id="10" name="Picture 10"/>
             <wp:cNvGraphicFramePr>
               <a:graphicFrameLocks xmlns:a="http://schemas.openxmlformats.org/drawingml/2006/main" noChangeAspect="1"/>
             </wp:cNvGraphicFramePr>
@@ -9331,7 +9380,7 @@
                   <pic:spPr>
                     <a:xfrm>
                       <a:off x="0" y="0"/>
-                      <a:ext cx="2574553" cy="1332000"/>
+                      <a:ext cx="3185160" cy="1653540"/>
                     </a:xfrm>
                     <a:prstGeom prst="rect">
                       <a:avLst/>
@@ -9349,25 +9398,6 @@
           </wp:anchor>
         </w:drawing>
       </w:r>
-      <w:r>
-        <w:rPr>
-          <w:rFonts w:ascii="Times New Roman" w:hAnsi="Times New Roman" w:cs="Times New Roman"/>
-          <w:sz w:val="24"/>
-          <w:szCs w:val="24"/>
-          <w:lang w:val="en-GB"/>
-        </w:rPr>
-        <w:tab/>
-      </w:r>
-      <w:r>
-        <w:rPr>
-          <w:rFonts w:ascii="Times New Roman" w:hAnsi="Times New Roman" w:cs="Times New Roman"/>
-          <w:b/>
-          <w:sz w:val="24"/>
-          <w:szCs w:val="24"/>
-          <w:lang w:val="en-GB"/>
-        </w:rPr>
-        <w:t>2.1.3 Button Kami bantu</w:t>
-      </w:r>
     </w:p>
     <w:p>
       <w:pPr>
@@ -9382,14 +9412,22 @@
     </w:p>
     <w:p>
       <w:pPr>
-        <w:jc w:val="center"/>
-        <w:rPr>
-          <w:rFonts w:ascii="Times New Roman" w:hAnsi="Times New Roman" w:cs="Times New Roman"/>
-          <w:sz w:val="24"/>
-          <w:szCs w:val="24"/>
-          <w:lang w:val="en-GB"/>
-        </w:rPr>
-      </w:pPr>
+        <w:rPr>
+          <w:rFonts w:ascii="Times New Roman" w:hAnsi="Times New Roman" w:cs="Times New Roman"/>
+          <w:sz w:val="24"/>
+          <w:szCs w:val="24"/>
+          <w:lang w:val="en-GB"/>
+        </w:rPr>
+      </w:pPr>
+      <w:r>
+        <w:rPr>
+          <w:rFonts w:ascii="Times New Roman" w:hAnsi="Times New Roman" w:cs="Times New Roman"/>
+          <w:sz w:val="24"/>
+          <w:szCs w:val="24"/>
+          <w:lang w:val="en-GB"/>
+        </w:rPr>
+        <w:tab/>
+      </w:r>
     </w:p>
     <w:p>
       <w:pPr>
@@ -9400,15 +9438,6 @@
           <w:lang w:val="en-GB"/>
         </w:rPr>
       </w:pPr>
-      <w:r>
-        <w:rPr>
-          <w:rFonts w:ascii="Times New Roman" w:hAnsi="Times New Roman" w:cs="Times New Roman"/>
-          <w:sz w:val="24"/>
-          <w:szCs w:val="24"/>
-          <w:lang w:val="en-GB"/>
-        </w:rPr>
-        <w:tab/>
-      </w:r>
     </w:p>
     <w:p>
       <w:pPr>
@@ -9432,6 +9461,7 @@
     </w:p>
     <w:p>
       <w:pPr>
+        <w:ind w:left="720" w:firstLine="720"/>
         <w:rPr>
           <w:rFonts w:ascii="Times New Roman" w:hAnsi="Times New Roman" w:cs="Times New Roman"/>
           <w:sz w:val="24"/>
@@ -10006,32 +10036,80 @@
           <w:lang w:val="en-GB"/>
         </w:rPr>
       </w:pPr>
+    </w:p>
+    <w:p>
+      <w:pPr>
+        <w:rPr>
+          <w:rFonts w:ascii="Times New Roman" w:hAnsi="Times New Roman" w:cs="Times New Roman"/>
+          <w:sz w:val="24"/>
+          <w:szCs w:val="24"/>
+          <w:lang w:val="en-GB"/>
+        </w:rPr>
+      </w:pPr>
+    </w:p>
+    <w:p>
+      <w:pPr>
+        <w:pStyle w:val="ListParagraph"/>
+        <w:spacing w:line="360" w:lineRule="auto"/>
+        <w:ind w:left="792" w:firstLine="648"/>
+        <w:rPr>
+          <w:rFonts w:ascii="Times New Roman" w:hAnsi="Times New Roman" w:cs="Times New Roman"/>
+          <w:sz w:val="24"/>
+          <w:szCs w:val="24"/>
+          <w:lang w:val="en-GB"/>
+        </w:rPr>
+      </w:pPr>
+    </w:p>
+    <w:p>
+      <w:pPr>
+        <w:pStyle w:val="ListParagraph"/>
+        <w:spacing w:line="360" w:lineRule="auto"/>
+        <w:ind w:left="792" w:firstLine="648"/>
+        <w:rPr>
+          <w:rFonts w:ascii="Times New Roman" w:hAnsi="Times New Roman" w:cs="Times New Roman"/>
+          <w:sz w:val="24"/>
+          <w:szCs w:val="24"/>
+          <w:lang w:val="en-GB"/>
+        </w:rPr>
+      </w:pPr>
+    </w:p>
+    <w:p>
+      <w:pPr>
+        <w:pStyle w:val="ListParagraph"/>
+        <w:spacing w:line="360" w:lineRule="auto"/>
+        <w:ind w:left="792" w:firstLine="648"/>
+        <w:rPr>
+          <w:rFonts w:ascii="Times New Roman" w:hAnsi="Times New Roman" w:cs="Times New Roman"/>
+          <w:sz w:val="24"/>
+          <w:szCs w:val="24"/>
+          <w:lang w:val="en-GB"/>
+        </w:rPr>
+      </w:pPr>
       <w:r>
         <w:rPr>
           <w:noProof/>
-          <w:lang w:val="en-US"/>
         </w:rPr>
         <w:drawing>
-          <wp:anchor distT="0" distB="0" distL="114300" distR="114300" simplePos="0" relativeHeight="251660288" behindDoc="0" locked="0" layoutInCell="1" allowOverlap="1" wp14:anchorId="6A902241">
+          <wp:anchor distT="0" distB="0" distL="114300" distR="114300" simplePos="0" relativeHeight="251673600" behindDoc="0" locked="0" layoutInCell="1" allowOverlap="1" wp14:anchorId="3C9CD7DE">
             <wp:simplePos x="0" y="0"/>
-            <wp:positionH relativeFrom="margin">
-              <wp:align>center</wp:align>
+            <wp:positionH relativeFrom="column">
+              <wp:posOffset>967740</wp:posOffset>
             </wp:positionH>
             <wp:positionV relativeFrom="paragraph">
-              <wp:posOffset>10160</wp:posOffset>
+              <wp:posOffset>-906780</wp:posOffset>
             </wp:positionV>
-            <wp:extent cx="2685253" cy="1368000"/>
-            <wp:effectExtent l="0" t="0" r="1270" b="3810"/>
+            <wp:extent cx="4122420" cy="2103120"/>
+            <wp:effectExtent l="0" t="0" r="0" b="0"/>
             <wp:wrapThrough wrapText="bothSides">
               <wp:wrapPolygon edited="0">
                 <wp:start x="0" y="0"/>
-                <wp:lineTo x="0" y="21359"/>
-                <wp:lineTo x="21457" y="21359"/>
-                <wp:lineTo x="21457" y="0"/>
+                <wp:lineTo x="0" y="21326"/>
+                <wp:lineTo x="21460" y="21326"/>
+                <wp:lineTo x="21460" y="0"/>
                 <wp:lineTo x="0" y="0"/>
               </wp:wrapPolygon>
             </wp:wrapThrough>
-            <wp:docPr id="4" name="Picture 4"/>
+            <wp:docPr id="11" name="Picture 11"/>
             <wp:cNvGraphicFramePr>
               <a:graphicFrameLocks xmlns:a="http://schemas.openxmlformats.org/drawingml/2006/main" noChangeAspect="1"/>
             </wp:cNvGraphicFramePr>
@@ -10057,7 +10135,7 @@
                   <pic:spPr>
                     <a:xfrm>
                       <a:off x="0" y="0"/>
-                      <a:ext cx="2685253" cy="1368000"/>
+                      <a:ext cx="4122420" cy="2103120"/>
                     </a:xfrm>
                     <a:prstGeom prst="rect">
                       <a:avLst/>
@@ -10078,16 +10156,6 @@
     </w:p>
     <w:p>
       <w:pPr>
-        <w:rPr>
-          <w:rFonts w:ascii="Times New Roman" w:hAnsi="Times New Roman" w:cs="Times New Roman"/>
-          <w:sz w:val="24"/>
-          <w:szCs w:val="24"/>
-          <w:lang w:val="en-GB"/>
-        </w:rPr>
-      </w:pPr>
-    </w:p>
-    <w:p>
-      <w:pPr>
         <w:pStyle w:val="ListParagraph"/>
         <w:spacing w:line="360" w:lineRule="auto"/>
         <w:ind w:left="792" w:firstLine="648"/>
@@ -10124,6 +10192,836 @@
           <w:lang w:val="en-GB"/>
         </w:rPr>
       </w:pPr>
+      <w:r>
+        <w:rPr>
+          <w:rFonts w:ascii="Times New Roman" w:hAnsi="Times New Roman" w:cs="Times New Roman"/>
+          <w:sz w:val="24"/>
+          <w:szCs w:val="24"/>
+          <w:lang w:val="en-GB"/>
+        </w:rPr>
+        <w:lastRenderedPageBreak/>
+        <w:t xml:space="preserve">Pada </w:t>
+      </w:r>
+      <w:proofErr w:type="spellStart"/>
+      <w:r>
+        <w:rPr>
+          <w:rFonts w:ascii="Times New Roman" w:hAnsi="Times New Roman" w:cs="Times New Roman"/>
+          <w:sz w:val="24"/>
+          <w:szCs w:val="24"/>
+          <w:lang w:val="en-GB"/>
+        </w:rPr>
+        <w:t>bagian</w:t>
+      </w:r>
+      <w:proofErr w:type="spellEnd"/>
+      <w:r>
+        <w:rPr>
+          <w:rFonts w:ascii="Times New Roman" w:hAnsi="Times New Roman" w:cs="Times New Roman"/>
+          <w:sz w:val="24"/>
+          <w:szCs w:val="24"/>
+          <w:lang w:val="en-GB"/>
+        </w:rPr>
+        <w:t xml:space="preserve"> </w:t>
+      </w:r>
+      <w:proofErr w:type="spellStart"/>
+      <w:r>
+        <w:rPr>
+          <w:rFonts w:ascii="Times New Roman" w:hAnsi="Times New Roman" w:cs="Times New Roman"/>
+          <w:sz w:val="24"/>
+          <w:szCs w:val="24"/>
+          <w:lang w:val="en-GB"/>
+        </w:rPr>
+        <w:t>ini</w:t>
+      </w:r>
+      <w:proofErr w:type="spellEnd"/>
+      <w:r>
+        <w:rPr>
+          <w:rFonts w:ascii="Times New Roman" w:hAnsi="Times New Roman" w:cs="Times New Roman"/>
+          <w:sz w:val="24"/>
+          <w:szCs w:val="24"/>
+          <w:lang w:val="en-GB"/>
+        </w:rPr>
+        <w:t xml:space="preserve"> </w:t>
+      </w:r>
+      <w:proofErr w:type="spellStart"/>
+      <w:r>
+        <w:rPr>
+          <w:rFonts w:ascii="Times New Roman" w:hAnsi="Times New Roman" w:cs="Times New Roman"/>
+          <w:sz w:val="24"/>
+          <w:szCs w:val="24"/>
+          <w:lang w:val="en-GB"/>
+        </w:rPr>
+        <w:t>merupakan</w:t>
+      </w:r>
+      <w:proofErr w:type="spellEnd"/>
+      <w:r>
+        <w:rPr>
+          <w:rFonts w:ascii="Times New Roman" w:hAnsi="Times New Roman" w:cs="Times New Roman"/>
+          <w:sz w:val="24"/>
+          <w:szCs w:val="24"/>
+          <w:lang w:val="en-GB"/>
+        </w:rPr>
+        <w:t xml:space="preserve"> </w:t>
+      </w:r>
+      <w:proofErr w:type="spellStart"/>
+      <w:r>
+        <w:rPr>
+          <w:rFonts w:ascii="Times New Roman" w:hAnsi="Times New Roman" w:cs="Times New Roman"/>
+          <w:sz w:val="24"/>
+          <w:szCs w:val="24"/>
+          <w:lang w:val="en-GB"/>
+        </w:rPr>
+        <w:t>bagian</w:t>
+      </w:r>
+      <w:proofErr w:type="spellEnd"/>
+      <w:r>
+        <w:rPr>
+          <w:rFonts w:ascii="Times New Roman" w:hAnsi="Times New Roman" w:cs="Times New Roman"/>
+          <w:sz w:val="24"/>
+          <w:szCs w:val="24"/>
+          <w:lang w:val="en-GB"/>
+        </w:rPr>
+        <w:t xml:space="preserve"> ‘</w:t>
+      </w:r>
+      <w:proofErr w:type="spellStart"/>
+      <w:r>
+        <w:rPr>
+          <w:rFonts w:ascii="Times New Roman" w:hAnsi="Times New Roman" w:cs="Times New Roman"/>
+          <w:sz w:val="24"/>
+          <w:szCs w:val="24"/>
+          <w:lang w:val="en-GB"/>
+        </w:rPr>
+        <w:t>tahap</w:t>
+      </w:r>
+      <w:proofErr w:type="spellEnd"/>
+      <w:r>
+        <w:rPr>
+          <w:rFonts w:ascii="Times New Roman" w:hAnsi="Times New Roman" w:cs="Times New Roman"/>
+          <w:sz w:val="24"/>
+          <w:szCs w:val="24"/>
+          <w:lang w:val="en-GB"/>
+        </w:rPr>
+        <w:t xml:space="preserve"> </w:t>
+      </w:r>
+      <w:proofErr w:type="spellStart"/>
+      <w:r>
+        <w:rPr>
+          <w:rFonts w:ascii="Times New Roman" w:hAnsi="Times New Roman" w:cs="Times New Roman"/>
+          <w:sz w:val="24"/>
+          <w:szCs w:val="24"/>
+          <w:lang w:val="en-GB"/>
+        </w:rPr>
+        <w:t>kehidupan</w:t>
+      </w:r>
+      <w:proofErr w:type="spellEnd"/>
+      <w:r>
+        <w:rPr>
+          <w:rFonts w:ascii="Times New Roman" w:hAnsi="Times New Roman" w:cs="Times New Roman"/>
+          <w:sz w:val="24"/>
+          <w:szCs w:val="24"/>
+          <w:lang w:val="en-GB"/>
+        </w:rPr>
+        <w:t xml:space="preserve">’. </w:t>
+      </w:r>
+      <w:proofErr w:type="spellStart"/>
+      <w:r>
+        <w:rPr>
+          <w:rFonts w:ascii="Times New Roman" w:hAnsi="Times New Roman" w:cs="Times New Roman"/>
+          <w:sz w:val="24"/>
+          <w:szCs w:val="24"/>
+          <w:lang w:val="en-GB"/>
+        </w:rPr>
+        <w:t>Dimana</w:t>
+      </w:r>
+      <w:proofErr w:type="spellEnd"/>
+      <w:r>
+        <w:rPr>
+          <w:rFonts w:ascii="Times New Roman" w:hAnsi="Times New Roman" w:cs="Times New Roman"/>
+          <w:sz w:val="24"/>
+          <w:szCs w:val="24"/>
+          <w:lang w:val="en-GB"/>
+        </w:rPr>
+        <w:t xml:space="preserve"> </w:t>
+      </w:r>
+      <w:proofErr w:type="spellStart"/>
+      <w:r>
+        <w:rPr>
+          <w:rFonts w:ascii="Times New Roman" w:hAnsi="Times New Roman" w:cs="Times New Roman"/>
+          <w:sz w:val="24"/>
+          <w:szCs w:val="24"/>
+          <w:lang w:val="en-GB"/>
+        </w:rPr>
+        <w:t>nantinya</w:t>
+      </w:r>
+      <w:proofErr w:type="spellEnd"/>
+      <w:r>
+        <w:rPr>
+          <w:rFonts w:ascii="Times New Roman" w:hAnsi="Times New Roman" w:cs="Times New Roman"/>
+          <w:sz w:val="24"/>
+          <w:szCs w:val="24"/>
+          <w:lang w:val="en-GB"/>
+        </w:rPr>
+        <w:t xml:space="preserve"> </w:t>
+      </w:r>
+      <w:proofErr w:type="spellStart"/>
+      <w:r>
+        <w:rPr>
+          <w:rFonts w:ascii="Times New Roman" w:hAnsi="Times New Roman" w:cs="Times New Roman"/>
+          <w:sz w:val="24"/>
+          <w:szCs w:val="24"/>
+          <w:lang w:val="en-GB"/>
+        </w:rPr>
+        <w:t>calon</w:t>
+      </w:r>
+      <w:proofErr w:type="spellEnd"/>
+      <w:r>
+        <w:rPr>
+          <w:rFonts w:ascii="Times New Roman" w:hAnsi="Times New Roman" w:cs="Times New Roman"/>
+          <w:sz w:val="24"/>
+          <w:szCs w:val="24"/>
+          <w:lang w:val="en-GB"/>
+        </w:rPr>
+        <w:t xml:space="preserve"> </w:t>
+      </w:r>
+      <w:proofErr w:type="spellStart"/>
+      <w:r>
+        <w:rPr>
+          <w:rFonts w:ascii="Times New Roman" w:hAnsi="Times New Roman" w:cs="Times New Roman"/>
+          <w:sz w:val="24"/>
+          <w:szCs w:val="24"/>
+          <w:lang w:val="en-GB"/>
+        </w:rPr>
+        <w:t>nasabah</w:t>
+      </w:r>
+      <w:proofErr w:type="spellEnd"/>
+      <w:r>
+        <w:rPr>
+          <w:rFonts w:ascii="Times New Roman" w:hAnsi="Times New Roman" w:cs="Times New Roman"/>
+          <w:sz w:val="24"/>
+          <w:szCs w:val="24"/>
+          <w:lang w:val="en-GB"/>
+        </w:rPr>
+        <w:t xml:space="preserve"> </w:t>
+      </w:r>
+      <w:proofErr w:type="spellStart"/>
+      <w:r>
+        <w:rPr>
+          <w:rFonts w:ascii="Times New Roman" w:hAnsi="Times New Roman" w:cs="Times New Roman"/>
+          <w:sz w:val="24"/>
+          <w:szCs w:val="24"/>
+          <w:lang w:val="en-GB"/>
+        </w:rPr>
+        <w:t>dapat</w:t>
+      </w:r>
+      <w:proofErr w:type="spellEnd"/>
+      <w:r>
+        <w:rPr>
+          <w:rFonts w:ascii="Times New Roman" w:hAnsi="Times New Roman" w:cs="Times New Roman"/>
+          <w:sz w:val="24"/>
+          <w:szCs w:val="24"/>
+          <w:lang w:val="en-GB"/>
+        </w:rPr>
+        <w:t xml:space="preserve"> </w:t>
+      </w:r>
+      <w:proofErr w:type="spellStart"/>
+      <w:r>
+        <w:rPr>
+          <w:rFonts w:ascii="Times New Roman" w:hAnsi="Times New Roman" w:cs="Times New Roman"/>
+          <w:sz w:val="24"/>
+          <w:szCs w:val="24"/>
+          <w:lang w:val="en-GB"/>
+        </w:rPr>
+        <w:t>melihat</w:t>
+      </w:r>
+      <w:proofErr w:type="spellEnd"/>
+      <w:r>
+        <w:rPr>
+          <w:rFonts w:ascii="Times New Roman" w:hAnsi="Times New Roman" w:cs="Times New Roman"/>
+          <w:sz w:val="24"/>
+          <w:szCs w:val="24"/>
+          <w:lang w:val="en-GB"/>
+        </w:rPr>
+        <w:t xml:space="preserve"> </w:t>
+      </w:r>
+      <w:proofErr w:type="spellStart"/>
+      <w:r>
+        <w:rPr>
+          <w:rFonts w:ascii="Times New Roman" w:hAnsi="Times New Roman" w:cs="Times New Roman"/>
+          <w:sz w:val="24"/>
+          <w:szCs w:val="24"/>
+          <w:lang w:val="en-GB"/>
+        </w:rPr>
+        <w:t>studi</w:t>
+      </w:r>
+      <w:proofErr w:type="spellEnd"/>
+      <w:r>
+        <w:rPr>
+          <w:rFonts w:ascii="Times New Roman" w:hAnsi="Times New Roman" w:cs="Times New Roman"/>
+          <w:sz w:val="24"/>
+          <w:szCs w:val="24"/>
+          <w:lang w:val="en-GB"/>
+        </w:rPr>
+        <w:t xml:space="preserve"> </w:t>
+      </w:r>
+      <w:proofErr w:type="spellStart"/>
+      <w:r>
+        <w:rPr>
+          <w:rFonts w:ascii="Times New Roman" w:hAnsi="Times New Roman" w:cs="Times New Roman"/>
+          <w:sz w:val="24"/>
+          <w:szCs w:val="24"/>
+          <w:lang w:val="en-GB"/>
+        </w:rPr>
+        <w:t>kasus</w:t>
+      </w:r>
+      <w:proofErr w:type="spellEnd"/>
+      <w:r>
+        <w:rPr>
+          <w:rFonts w:ascii="Times New Roman" w:hAnsi="Times New Roman" w:cs="Times New Roman"/>
+          <w:sz w:val="24"/>
+          <w:szCs w:val="24"/>
+          <w:lang w:val="en-GB"/>
+        </w:rPr>
+        <w:t xml:space="preserve"> </w:t>
+      </w:r>
+      <w:proofErr w:type="spellStart"/>
+      <w:r>
+        <w:rPr>
+          <w:rFonts w:ascii="Times New Roman" w:hAnsi="Times New Roman" w:cs="Times New Roman"/>
+          <w:sz w:val="24"/>
+          <w:szCs w:val="24"/>
+          <w:lang w:val="en-GB"/>
+        </w:rPr>
+        <w:t>menurut</w:t>
+      </w:r>
+      <w:proofErr w:type="spellEnd"/>
+      <w:r>
+        <w:rPr>
+          <w:rFonts w:ascii="Times New Roman" w:hAnsi="Times New Roman" w:cs="Times New Roman"/>
+          <w:sz w:val="24"/>
+          <w:szCs w:val="24"/>
+          <w:lang w:val="en-GB"/>
+        </w:rPr>
+        <w:t xml:space="preserve"> </w:t>
+      </w:r>
+      <w:proofErr w:type="spellStart"/>
+      <w:r>
+        <w:rPr>
+          <w:rFonts w:ascii="Times New Roman" w:hAnsi="Times New Roman" w:cs="Times New Roman"/>
+          <w:sz w:val="24"/>
+          <w:szCs w:val="24"/>
+          <w:lang w:val="en-GB"/>
+        </w:rPr>
+        <w:t>siklus</w:t>
+      </w:r>
+      <w:proofErr w:type="spellEnd"/>
+      <w:r>
+        <w:rPr>
+          <w:rFonts w:ascii="Times New Roman" w:hAnsi="Times New Roman" w:cs="Times New Roman"/>
+          <w:sz w:val="24"/>
+          <w:szCs w:val="24"/>
+          <w:lang w:val="en-GB"/>
+        </w:rPr>
+        <w:t xml:space="preserve"> </w:t>
+      </w:r>
+      <w:proofErr w:type="spellStart"/>
+      <w:r>
+        <w:rPr>
+          <w:rFonts w:ascii="Times New Roman" w:hAnsi="Times New Roman" w:cs="Times New Roman"/>
+          <w:sz w:val="24"/>
+          <w:szCs w:val="24"/>
+          <w:lang w:val="en-GB"/>
+        </w:rPr>
+        <w:t>kehidupan</w:t>
+      </w:r>
+      <w:proofErr w:type="spellEnd"/>
+      <w:r>
+        <w:rPr>
+          <w:rFonts w:ascii="Times New Roman" w:hAnsi="Times New Roman" w:cs="Times New Roman"/>
+          <w:sz w:val="24"/>
+          <w:szCs w:val="24"/>
+          <w:lang w:val="en-GB"/>
+        </w:rPr>
+        <w:t xml:space="preserve"> </w:t>
+      </w:r>
+      <w:proofErr w:type="spellStart"/>
+      <w:r>
+        <w:rPr>
+          <w:rFonts w:ascii="Times New Roman" w:hAnsi="Times New Roman" w:cs="Times New Roman"/>
+          <w:sz w:val="24"/>
+          <w:szCs w:val="24"/>
+          <w:lang w:val="en-GB"/>
+        </w:rPr>
+        <w:t>manusia</w:t>
+      </w:r>
+      <w:proofErr w:type="spellEnd"/>
+      <w:r>
+        <w:rPr>
+          <w:rFonts w:ascii="Times New Roman" w:hAnsi="Times New Roman" w:cs="Times New Roman"/>
+          <w:sz w:val="24"/>
+          <w:szCs w:val="24"/>
+          <w:lang w:val="en-GB"/>
+        </w:rPr>
+        <w:t xml:space="preserve"> yang </w:t>
+      </w:r>
+      <w:proofErr w:type="spellStart"/>
+      <w:r>
+        <w:rPr>
+          <w:rFonts w:ascii="Times New Roman" w:hAnsi="Times New Roman" w:cs="Times New Roman"/>
+          <w:sz w:val="24"/>
+          <w:szCs w:val="24"/>
+          <w:lang w:val="en-GB"/>
+        </w:rPr>
+        <w:t>nantinya</w:t>
+      </w:r>
+      <w:proofErr w:type="spellEnd"/>
+      <w:r>
+        <w:rPr>
+          <w:rFonts w:ascii="Times New Roman" w:hAnsi="Times New Roman" w:cs="Times New Roman"/>
+          <w:sz w:val="24"/>
+          <w:szCs w:val="24"/>
+          <w:lang w:val="en-GB"/>
+        </w:rPr>
+        <w:t xml:space="preserve"> </w:t>
+      </w:r>
+      <w:proofErr w:type="spellStart"/>
+      <w:r>
+        <w:rPr>
+          <w:rFonts w:ascii="Times New Roman" w:hAnsi="Times New Roman" w:cs="Times New Roman"/>
+          <w:sz w:val="24"/>
+          <w:szCs w:val="24"/>
+          <w:lang w:val="en-GB"/>
+        </w:rPr>
+        <w:t>dilewatinya</w:t>
+      </w:r>
+      <w:proofErr w:type="spellEnd"/>
+      <w:r>
+        <w:rPr>
+          <w:rFonts w:ascii="Times New Roman" w:hAnsi="Times New Roman" w:cs="Times New Roman"/>
+          <w:sz w:val="24"/>
+          <w:szCs w:val="24"/>
+          <w:lang w:val="en-GB"/>
+        </w:rPr>
+        <w:t xml:space="preserve">. </w:t>
+      </w:r>
+      <w:proofErr w:type="spellStart"/>
+      <w:r>
+        <w:rPr>
+          <w:rFonts w:ascii="Times New Roman" w:hAnsi="Times New Roman" w:cs="Times New Roman"/>
+          <w:sz w:val="24"/>
+          <w:szCs w:val="24"/>
+          <w:lang w:val="en-GB"/>
+        </w:rPr>
+        <w:t>Dengan</w:t>
+      </w:r>
+      <w:proofErr w:type="spellEnd"/>
+      <w:r>
+        <w:rPr>
+          <w:rFonts w:ascii="Times New Roman" w:hAnsi="Times New Roman" w:cs="Times New Roman"/>
+          <w:sz w:val="24"/>
+          <w:szCs w:val="24"/>
+          <w:lang w:val="en-GB"/>
+        </w:rPr>
+        <w:t xml:space="preserve"> </w:t>
+      </w:r>
+      <w:proofErr w:type="spellStart"/>
+      <w:r>
+        <w:rPr>
+          <w:rFonts w:ascii="Times New Roman" w:hAnsi="Times New Roman" w:cs="Times New Roman"/>
+          <w:sz w:val="24"/>
+          <w:szCs w:val="24"/>
+          <w:lang w:val="en-GB"/>
+        </w:rPr>
+        <w:t>cara</w:t>
+      </w:r>
+      <w:proofErr w:type="spellEnd"/>
+      <w:r>
+        <w:rPr>
+          <w:rFonts w:ascii="Times New Roman" w:hAnsi="Times New Roman" w:cs="Times New Roman"/>
+          <w:sz w:val="24"/>
+          <w:szCs w:val="24"/>
+          <w:lang w:val="en-GB"/>
+        </w:rPr>
+        <w:t xml:space="preserve"> </w:t>
+      </w:r>
+      <w:proofErr w:type="spellStart"/>
+      <w:r>
+        <w:rPr>
+          <w:rFonts w:ascii="Times New Roman" w:hAnsi="Times New Roman" w:cs="Times New Roman"/>
+          <w:sz w:val="24"/>
+          <w:szCs w:val="24"/>
+          <w:lang w:val="en-GB"/>
+        </w:rPr>
+        <w:t>menekan</w:t>
+      </w:r>
+      <w:proofErr w:type="spellEnd"/>
+      <w:r>
+        <w:rPr>
+          <w:rFonts w:ascii="Times New Roman" w:hAnsi="Times New Roman" w:cs="Times New Roman"/>
+          <w:sz w:val="24"/>
+          <w:szCs w:val="24"/>
+          <w:lang w:val="en-GB"/>
+        </w:rPr>
+        <w:t xml:space="preserve"> </w:t>
+      </w:r>
+      <w:proofErr w:type="spellStart"/>
+      <w:r>
+        <w:rPr>
+          <w:rFonts w:ascii="Times New Roman" w:hAnsi="Times New Roman" w:cs="Times New Roman"/>
+          <w:sz w:val="24"/>
+          <w:szCs w:val="24"/>
+          <w:lang w:val="en-GB"/>
+        </w:rPr>
+        <w:t>teks</w:t>
+      </w:r>
+      <w:proofErr w:type="spellEnd"/>
+      <w:r>
+        <w:rPr>
+          <w:rFonts w:ascii="Times New Roman" w:hAnsi="Times New Roman" w:cs="Times New Roman"/>
+          <w:sz w:val="24"/>
+          <w:szCs w:val="24"/>
+          <w:lang w:val="en-GB"/>
+        </w:rPr>
+        <w:t xml:space="preserve"> </w:t>
+      </w:r>
+      <w:proofErr w:type="spellStart"/>
+      <w:r>
+        <w:rPr>
+          <w:rFonts w:ascii="Times New Roman" w:hAnsi="Times New Roman" w:cs="Times New Roman"/>
+          <w:sz w:val="24"/>
+          <w:szCs w:val="24"/>
+          <w:lang w:val="en-GB"/>
+        </w:rPr>
+        <w:t>sesuai</w:t>
+      </w:r>
+      <w:proofErr w:type="spellEnd"/>
+      <w:r>
+        <w:rPr>
+          <w:rFonts w:ascii="Times New Roman" w:hAnsi="Times New Roman" w:cs="Times New Roman"/>
+          <w:sz w:val="24"/>
+          <w:szCs w:val="24"/>
+          <w:lang w:val="en-GB"/>
+        </w:rPr>
+        <w:t xml:space="preserve"> </w:t>
+      </w:r>
+      <w:proofErr w:type="spellStart"/>
+      <w:r>
+        <w:rPr>
+          <w:rFonts w:ascii="Times New Roman" w:hAnsi="Times New Roman" w:cs="Times New Roman"/>
+          <w:sz w:val="24"/>
+          <w:szCs w:val="24"/>
+          <w:lang w:val="en-GB"/>
+        </w:rPr>
+        <w:t>tahapan</w:t>
+      </w:r>
+      <w:proofErr w:type="spellEnd"/>
+      <w:r>
+        <w:rPr>
+          <w:rFonts w:ascii="Times New Roman" w:hAnsi="Times New Roman" w:cs="Times New Roman"/>
+          <w:sz w:val="24"/>
+          <w:szCs w:val="24"/>
+          <w:lang w:val="en-GB"/>
+        </w:rPr>
+        <w:t xml:space="preserve"> </w:t>
+      </w:r>
+      <w:proofErr w:type="spellStart"/>
+      <w:r>
+        <w:rPr>
+          <w:rFonts w:ascii="Times New Roman" w:hAnsi="Times New Roman" w:cs="Times New Roman"/>
+          <w:sz w:val="24"/>
+          <w:szCs w:val="24"/>
+          <w:lang w:val="en-GB"/>
+        </w:rPr>
+        <w:t>kehidupan</w:t>
+      </w:r>
+      <w:proofErr w:type="spellEnd"/>
+      <w:r>
+        <w:rPr>
+          <w:rFonts w:ascii="Times New Roman" w:hAnsi="Times New Roman" w:cs="Times New Roman"/>
+          <w:sz w:val="24"/>
+          <w:szCs w:val="24"/>
+          <w:lang w:val="en-GB"/>
+        </w:rPr>
+        <w:t xml:space="preserve"> yang </w:t>
+      </w:r>
+      <w:proofErr w:type="spellStart"/>
+      <w:r>
+        <w:rPr>
+          <w:rFonts w:ascii="Times New Roman" w:hAnsi="Times New Roman" w:cs="Times New Roman"/>
+          <w:sz w:val="24"/>
+          <w:szCs w:val="24"/>
+          <w:lang w:val="en-GB"/>
+        </w:rPr>
+        <w:t>sesuai</w:t>
+      </w:r>
+      <w:proofErr w:type="spellEnd"/>
+      <w:r>
+        <w:rPr>
+          <w:rFonts w:ascii="Times New Roman" w:hAnsi="Times New Roman" w:cs="Times New Roman"/>
+          <w:sz w:val="24"/>
+          <w:szCs w:val="24"/>
+          <w:lang w:val="en-GB"/>
+        </w:rPr>
+        <w:t xml:space="preserve"> </w:t>
+      </w:r>
+      <w:proofErr w:type="spellStart"/>
+      <w:r>
+        <w:rPr>
+          <w:rFonts w:ascii="Times New Roman" w:hAnsi="Times New Roman" w:cs="Times New Roman"/>
+          <w:sz w:val="24"/>
+          <w:szCs w:val="24"/>
+          <w:lang w:val="en-GB"/>
+        </w:rPr>
+        <w:t>minat</w:t>
+      </w:r>
+      <w:proofErr w:type="spellEnd"/>
+      <w:r>
+        <w:rPr>
+          <w:rFonts w:ascii="Times New Roman" w:hAnsi="Times New Roman" w:cs="Times New Roman"/>
+          <w:sz w:val="24"/>
+          <w:szCs w:val="24"/>
+          <w:lang w:val="en-GB"/>
+        </w:rPr>
+        <w:t xml:space="preserve"> </w:t>
+      </w:r>
+      <w:proofErr w:type="spellStart"/>
+      <w:r>
+        <w:rPr>
+          <w:rFonts w:ascii="Times New Roman" w:hAnsi="Times New Roman" w:cs="Times New Roman"/>
+          <w:sz w:val="24"/>
+          <w:szCs w:val="24"/>
+          <w:lang w:val="en-GB"/>
+        </w:rPr>
+        <w:t>untuk</w:t>
+      </w:r>
+      <w:proofErr w:type="spellEnd"/>
+      <w:r>
+        <w:rPr>
+          <w:rFonts w:ascii="Times New Roman" w:hAnsi="Times New Roman" w:cs="Times New Roman"/>
+          <w:sz w:val="24"/>
+          <w:szCs w:val="24"/>
+          <w:lang w:val="en-GB"/>
+        </w:rPr>
+        <w:t xml:space="preserve"> </w:t>
+      </w:r>
+      <w:proofErr w:type="spellStart"/>
+      <w:r>
+        <w:rPr>
+          <w:rFonts w:ascii="Times New Roman" w:hAnsi="Times New Roman" w:cs="Times New Roman"/>
+          <w:sz w:val="24"/>
+          <w:szCs w:val="24"/>
+          <w:lang w:val="en-GB"/>
+        </w:rPr>
+        <w:t>melihat</w:t>
+      </w:r>
+      <w:proofErr w:type="spellEnd"/>
+      <w:r>
+        <w:rPr>
+          <w:rFonts w:ascii="Times New Roman" w:hAnsi="Times New Roman" w:cs="Times New Roman"/>
+          <w:sz w:val="24"/>
+          <w:szCs w:val="24"/>
+          <w:lang w:val="en-GB"/>
+        </w:rPr>
+        <w:t xml:space="preserve"> detail </w:t>
+      </w:r>
+      <w:proofErr w:type="spellStart"/>
+      <w:r>
+        <w:rPr>
+          <w:rFonts w:ascii="Times New Roman" w:hAnsi="Times New Roman" w:cs="Times New Roman"/>
+          <w:sz w:val="24"/>
+          <w:szCs w:val="24"/>
+          <w:lang w:val="en-GB"/>
+        </w:rPr>
+        <w:t>studi</w:t>
+      </w:r>
+      <w:proofErr w:type="spellEnd"/>
+      <w:r>
+        <w:rPr>
+          <w:rFonts w:ascii="Times New Roman" w:hAnsi="Times New Roman" w:cs="Times New Roman"/>
+          <w:sz w:val="24"/>
+          <w:szCs w:val="24"/>
+          <w:lang w:val="en-GB"/>
+        </w:rPr>
+        <w:t xml:space="preserve"> </w:t>
+      </w:r>
+      <w:proofErr w:type="spellStart"/>
+      <w:r>
+        <w:rPr>
+          <w:rFonts w:ascii="Times New Roman" w:hAnsi="Times New Roman" w:cs="Times New Roman"/>
+          <w:sz w:val="24"/>
+          <w:szCs w:val="24"/>
+          <w:lang w:val="en-GB"/>
+        </w:rPr>
+        <w:t>kasus</w:t>
+      </w:r>
+      <w:proofErr w:type="spellEnd"/>
+      <w:r>
+        <w:rPr>
+          <w:rFonts w:ascii="Times New Roman" w:hAnsi="Times New Roman" w:cs="Times New Roman"/>
+          <w:sz w:val="24"/>
+          <w:szCs w:val="24"/>
+          <w:lang w:val="en-GB"/>
+        </w:rPr>
+        <w:t xml:space="preserve"> pada </w:t>
+      </w:r>
+      <w:proofErr w:type="spellStart"/>
+      <w:r>
+        <w:rPr>
+          <w:rFonts w:ascii="Times New Roman" w:hAnsi="Times New Roman" w:cs="Times New Roman"/>
+          <w:sz w:val="24"/>
+          <w:szCs w:val="24"/>
+          <w:lang w:val="en-GB"/>
+        </w:rPr>
+        <w:t>umumnya</w:t>
+      </w:r>
+      <w:proofErr w:type="spellEnd"/>
+      <w:r>
+        <w:rPr>
+          <w:rFonts w:ascii="Times New Roman" w:hAnsi="Times New Roman" w:cs="Times New Roman"/>
+          <w:sz w:val="24"/>
+          <w:szCs w:val="24"/>
+          <w:lang w:val="en-GB"/>
+        </w:rPr>
+        <w:t xml:space="preserve"> dan </w:t>
+      </w:r>
+      <w:proofErr w:type="spellStart"/>
+      <w:r>
+        <w:rPr>
+          <w:rFonts w:ascii="Times New Roman" w:hAnsi="Times New Roman" w:cs="Times New Roman"/>
+          <w:sz w:val="24"/>
+          <w:szCs w:val="24"/>
+          <w:lang w:val="en-GB"/>
+        </w:rPr>
+        <w:t>rekomendasi</w:t>
+      </w:r>
+      <w:proofErr w:type="spellEnd"/>
+      <w:r>
+        <w:rPr>
+          <w:rFonts w:ascii="Times New Roman" w:hAnsi="Times New Roman" w:cs="Times New Roman"/>
+          <w:sz w:val="24"/>
+          <w:szCs w:val="24"/>
+          <w:lang w:val="en-GB"/>
+        </w:rPr>
+        <w:t xml:space="preserve"> </w:t>
+      </w:r>
+      <w:proofErr w:type="spellStart"/>
+      <w:r>
+        <w:rPr>
+          <w:rFonts w:ascii="Times New Roman" w:hAnsi="Times New Roman" w:cs="Times New Roman"/>
+          <w:sz w:val="24"/>
+          <w:szCs w:val="24"/>
+          <w:lang w:val="en-GB"/>
+        </w:rPr>
+        <w:t>tabungan</w:t>
+      </w:r>
+      <w:proofErr w:type="spellEnd"/>
+      <w:r>
+        <w:rPr>
+          <w:rFonts w:ascii="Times New Roman" w:hAnsi="Times New Roman" w:cs="Times New Roman"/>
+          <w:sz w:val="24"/>
+          <w:szCs w:val="24"/>
+          <w:lang w:val="en-GB"/>
+        </w:rPr>
+        <w:t xml:space="preserve"> yang </w:t>
+      </w:r>
+      <w:proofErr w:type="spellStart"/>
+      <w:r>
+        <w:rPr>
+          <w:rFonts w:ascii="Times New Roman" w:hAnsi="Times New Roman" w:cs="Times New Roman"/>
+          <w:sz w:val="24"/>
+          <w:szCs w:val="24"/>
+          <w:lang w:val="en-GB"/>
+        </w:rPr>
+        <w:t>sesuai</w:t>
+      </w:r>
+      <w:proofErr w:type="spellEnd"/>
+      <w:r>
+        <w:rPr>
+          <w:rFonts w:ascii="Times New Roman" w:hAnsi="Times New Roman" w:cs="Times New Roman"/>
+          <w:sz w:val="24"/>
+          <w:szCs w:val="24"/>
+          <w:lang w:val="en-GB"/>
+        </w:rPr>
+        <w:t xml:space="preserve"> </w:t>
+      </w:r>
+      <w:proofErr w:type="spellStart"/>
+      <w:r>
+        <w:rPr>
+          <w:rFonts w:ascii="Times New Roman" w:hAnsi="Times New Roman" w:cs="Times New Roman"/>
+          <w:sz w:val="24"/>
+          <w:szCs w:val="24"/>
+          <w:lang w:val="en-GB"/>
+        </w:rPr>
+        <w:t>dengan</w:t>
+      </w:r>
+      <w:proofErr w:type="spellEnd"/>
+      <w:r>
+        <w:rPr>
+          <w:rFonts w:ascii="Times New Roman" w:hAnsi="Times New Roman" w:cs="Times New Roman"/>
+          <w:sz w:val="24"/>
+          <w:szCs w:val="24"/>
+          <w:lang w:val="en-GB"/>
+        </w:rPr>
+        <w:t xml:space="preserve"> </w:t>
+      </w:r>
+      <w:proofErr w:type="spellStart"/>
+      <w:r>
+        <w:rPr>
+          <w:rFonts w:ascii="Times New Roman" w:hAnsi="Times New Roman" w:cs="Times New Roman"/>
+          <w:sz w:val="24"/>
+          <w:szCs w:val="24"/>
+          <w:lang w:val="en-GB"/>
+        </w:rPr>
+        <w:t>tahap</w:t>
+      </w:r>
+      <w:proofErr w:type="spellEnd"/>
+      <w:r>
+        <w:rPr>
+          <w:rFonts w:ascii="Times New Roman" w:hAnsi="Times New Roman" w:cs="Times New Roman"/>
+          <w:sz w:val="24"/>
+          <w:szCs w:val="24"/>
+          <w:lang w:val="en-GB"/>
+        </w:rPr>
+        <w:t xml:space="preserve"> </w:t>
+      </w:r>
+      <w:proofErr w:type="spellStart"/>
+      <w:r>
+        <w:rPr>
+          <w:rFonts w:ascii="Times New Roman" w:hAnsi="Times New Roman" w:cs="Times New Roman"/>
+          <w:sz w:val="24"/>
+          <w:szCs w:val="24"/>
+          <w:lang w:val="en-GB"/>
+        </w:rPr>
+        <w:t>kehidupan</w:t>
+      </w:r>
+      <w:proofErr w:type="spellEnd"/>
+      <w:r>
+        <w:rPr>
+          <w:rFonts w:ascii="Times New Roman" w:hAnsi="Times New Roman" w:cs="Times New Roman"/>
+          <w:sz w:val="24"/>
+          <w:szCs w:val="24"/>
+          <w:lang w:val="en-GB"/>
+        </w:rPr>
+        <w:t xml:space="preserve"> </w:t>
+      </w:r>
+      <w:proofErr w:type="spellStart"/>
+      <w:r>
+        <w:rPr>
+          <w:rFonts w:ascii="Times New Roman" w:hAnsi="Times New Roman" w:cs="Times New Roman"/>
+          <w:sz w:val="24"/>
+          <w:szCs w:val="24"/>
+          <w:lang w:val="en-GB"/>
+        </w:rPr>
+        <w:t>tersebut</w:t>
+      </w:r>
+      <w:proofErr w:type="spellEnd"/>
+      <w:r>
+        <w:rPr>
+          <w:rFonts w:ascii="Times New Roman" w:hAnsi="Times New Roman" w:cs="Times New Roman"/>
+          <w:sz w:val="24"/>
+          <w:szCs w:val="24"/>
+          <w:lang w:val="en-GB"/>
+        </w:rPr>
+        <w:t>.</w:t>
+      </w:r>
     </w:p>
     <w:p>
       <w:pPr>
@@ -10137,893 +11035,31 @@
           <w:lang w:val="en-GB"/>
         </w:rPr>
       </w:pPr>
-    </w:p>
-    <w:p>
-      <w:pPr>
-        <w:pStyle w:val="ListParagraph"/>
-        <w:spacing w:line="360" w:lineRule="auto"/>
-        <w:ind w:left="792" w:firstLine="648"/>
-        <w:rPr>
-          <w:rFonts w:ascii="Times New Roman" w:hAnsi="Times New Roman" w:cs="Times New Roman"/>
-          <w:sz w:val="24"/>
-          <w:szCs w:val="24"/>
-          <w:lang w:val="en-GB"/>
-        </w:rPr>
-      </w:pPr>
-    </w:p>
-    <w:p>
-      <w:pPr>
-        <w:pStyle w:val="ListParagraph"/>
-        <w:spacing w:line="360" w:lineRule="auto"/>
-        <w:ind w:left="792" w:firstLine="648"/>
-        <w:rPr>
-          <w:rFonts w:ascii="Times New Roman" w:hAnsi="Times New Roman" w:cs="Times New Roman"/>
-          <w:sz w:val="24"/>
-          <w:szCs w:val="24"/>
-          <w:lang w:val="en-GB"/>
-        </w:rPr>
-      </w:pPr>
-      <w:r>
-        <w:rPr>
-          <w:rFonts w:ascii="Times New Roman" w:hAnsi="Times New Roman" w:cs="Times New Roman"/>
-          <w:sz w:val="24"/>
-          <w:szCs w:val="24"/>
-          <w:lang w:val="en-GB"/>
-        </w:rPr>
-        <w:t xml:space="preserve">Pada </w:t>
-      </w:r>
-      <w:proofErr w:type="spellStart"/>
-      <w:r>
-        <w:rPr>
-          <w:rFonts w:ascii="Times New Roman" w:hAnsi="Times New Roman" w:cs="Times New Roman"/>
-          <w:sz w:val="24"/>
-          <w:szCs w:val="24"/>
-          <w:lang w:val="en-GB"/>
-        </w:rPr>
-        <w:t>bagian</w:t>
-      </w:r>
-      <w:proofErr w:type="spellEnd"/>
-      <w:r>
-        <w:rPr>
-          <w:rFonts w:ascii="Times New Roman" w:hAnsi="Times New Roman" w:cs="Times New Roman"/>
-          <w:sz w:val="24"/>
-          <w:szCs w:val="24"/>
-          <w:lang w:val="en-GB"/>
-        </w:rPr>
-        <w:t xml:space="preserve"> </w:t>
-      </w:r>
-      <w:proofErr w:type="spellStart"/>
-      <w:r>
-        <w:rPr>
-          <w:rFonts w:ascii="Times New Roman" w:hAnsi="Times New Roman" w:cs="Times New Roman"/>
-          <w:sz w:val="24"/>
-          <w:szCs w:val="24"/>
-          <w:lang w:val="en-GB"/>
-        </w:rPr>
-        <w:t>ini</w:t>
-      </w:r>
-      <w:proofErr w:type="spellEnd"/>
-      <w:r>
-        <w:rPr>
-          <w:rFonts w:ascii="Times New Roman" w:hAnsi="Times New Roman" w:cs="Times New Roman"/>
-          <w:sz w:val="24"/>
-          <w:szCs w:val="24"/>
-          <w:lang w:val="en-GB"/>
-        </w:rPr>
-        <w:t xml:space="preserve"> </w:t>
-      </w:r>
-      <w:proofErr w:type="spellStart"/>
-      <w:r>
-        <w:rPr>
-          <w:rFonts w:ascii="Times New Roman" w:hAnsi="Times New Roman" w:cs="Times New Roman"/>
-          <w:sz w:val="24"/>
-          <w:szCs w:val="24"/>
-          <w:lang w:val="en-GB"/>
-        </w:rPr>
-        <w:t>merupakan</w:t>
-      </w:r>
-      <w:proofErr w:type="spellEnd"/>
-      <w:r>
-        <w:rPr>
-          <w:rFonts w:ascii="Times New Roman" w:hAnsi="Times New Roman" w:cs="Times New Roman"/>
-          <w:sz w:val="24"/>
-          <w:szCs w:val="24"/>
-          <w:lang w:val="en-GB"/>
-        </w:rPr>
-        <w:t xml:space="preserve"> </w:t>
-      </w:r>
-      <w:proofErr w:type="spellStart"/>
-      <w:r>
-        <w:rPr>
-          <w:rFonts w:ascii="Times New Roman" w:hAnsi="Times New Roman" w:cs="Times New Roman"/>
-          <w:sz w:val="24"/>
-          <w:szCs w:val="24"/>
-          <w:lang w:val="en-GB"/>
-        </w:rPr>
-        <w:t>bagian</w:t>
-      </w:r>
-      <w:proofErr w:type="spellEnd"/>
-      <w:r>
-        <w:rPr>
-          <w:rFonts w:ascii="Times New Roman" w:hAnsi="Times New Roman" w:cs="Times New Roman"/>
-          <w:sz w:val="24"/>
-          <w:szCs w:val="24"/>
-          <w:lang w:val="en-GB"/>
-        </w:rPr>
-        <w:t xml:space="preserve"> ‘</w:t>
-      </w:r>
-      <w:proofErr w:type="spellStart"/>
-      <w:r>
-        <w:rPr>
-          <w:rFonts w:ascii="Times New Roman" w:hAnsi="Times New Roman" w:cs="Times New Roman"/>
-          <w:sz w:val="24"/>
-          <w:szCs w:val="24"/>
-          <w:lang w:val="en-GB"/>
-        </w:rPr>
-        <w:t>tahap</w:t>
-      </w:r>
-      <w:proofErr w:type="spellEnd"/>
-      <w:r>
-        <w:rPr>
-          <w:rFonts w:ascii="Times New Roman" w:hAnsi="Times New Roman" w:cs="Times New Roman"/>
-          <w:sz w:val="24"/>
-          <w:szCs w:val="24"/>
-          <w:lang w:val="en-GB"/>
-        </w:rPr>
-        <w:t xml:space="preserve"> </w:t>
-      </w:r>
-      <w:proofErr w:type="spellStart"/>
-      <w:r>
-        <w:rPr>
-          <w:rFonts w:ascii="Times New Roman" w:hAnsi="Times New Roman" w:cs="Times New Roman"/>
-          <w:sz w:val="24"/>
-          <w:szCs w:val="24"/>
-          <w:lang w:val="en-GB"/>
-        </w:rPr>
-        <w:t>kehidupan</w:t>
-      </w:r>
-      <w:proofErr w:type="spellEnd"/>
-      <w:r>
-        <w:rPr>
-          <w:rFonts w:ascii="Times New Roman" w:hAnsi="Times New Roman" w:cs="Times New Roman"/>
-          <w:sz w:val="24"/>
-          <w:szCs w:val="24"/>
-          <w:lang w:val="en-GB"/>
-        </w:rPr>
-        <w:t xml:space="preserve">’. </w:t>
-      </w:r>
-      <w:proofErr w:type="spellStart"/>
-      <w:r>
-        <w:rPr>
-          <w:rFonts w:ascii="Times New Roman" w:hAnsi="Times New Roman" w:cs="Times New Roman"/>
-          <w:sz w:val="24"/>
-          <w:szCs w:val="24"/>
-          <w:lang w:val="en-GB"/>
-        </w:rPr>
-        <w:t>Dimana</w:t>
-      </w:r>
-      <w:proofErr w:type="spellEnd"/>
-      <w:r>
-        <w:rPr>
-          <w:rFonts w:ascii="Times New Roman" w:hAnsi="Times New Roman" w:cs="Times New Roman"/>
-          <w:sz w:val="24"/>
-          <w:szCs w:val="24"/>
-          <w:lang w:val="en-GB"/>
-        </w:rPr>
-        <w:t xml:space="preserve"> </w:t>
-      </w:r>
-      <w:proofErr w:type="spellStart"/>
-      <w:r>
-        <w:rPr>
-          <w:rFonts w:ascii="Times New Roman" w:hAnsi="Times New Roman" w:cs="Times New Roman"/>
-          <w:sz w:val="24"/>
-          <w:szCs w:val="24"/>
-          <w:lang w:val="en-GB"/>
-        </w:rPr>
-        <w:t>nantinya</w:t>
-      </w:r>
-      <w:proofErr w:type="spellEnd"/>
-      <w:r>
-        <w:rPr>
-          <w:rFonts w:ascii="Times New Roman" w:hAnsi="Times New Roman" w:cs="Times New Roman"/>
-          <w:sz w:val="24"/>
-          <w:szCs w:val="24"/>
-          <w:lang w:val="en-GB"/>
-        </w:rPr>
-        <w:t xml:space="preserve"> </w:t>
-      </w:r>
-      <w:proofErr w:type="spellStart"/>
-      <w:r>
-        <w:rPr>
-          <w:rFonts w:ascii="Times New Roman" w:hAnsi="Times New Roman" w:cs="Times New Roman"/>
-          <w:sz w:val="24"/>
-          <w:szCs w:val="24"/>
-          <w:lang w:val="en-GB"/>
-        </w:rPr>
-        <w:t>calon</w:t>
-      </w:r>
-      <w:proofErr w:type="spellEnd"/>
-      <w:r>
-        <w:rPr>
-          <w:rFonts w:ascii="Times New Roman" w:hAnsi="Times New Roman" w:cs="Times New Roman"/>
-          <w:sz w:val="24"/>
-          <w:szCs w:val="24"/>
-          <w:lang w:val="en-GB"/>
-        </w:rPr>
-        <w:t xml:space="preserve"> </w:t>
-      </w:r>
-      <w:proofErr w:type="spellStart"/>
-      <w:r>
-        <w:rPr>
-          <w:rFonts w:ascii="Times New Roman" w:hAnsi="Times New Roman" w:cs="Times New Roman"/>
-          <w:sz w:val="24"/>
-          <w:szCs w:val="24"/>
-          <w:lang w:val="en-GB"/>
-        </w:rPr>
-        <w:t>nasabah</w:t>
-      </w:r>
-      <w:proofErr w:type="spellEnd"/>
-      <w:r>
-        <w:rPr>
-          <w:rFonts w:ascii="Times New Roman" w:hAnsi="Times New Roman" w:cs="Times New Roman"/>
-          <w:sz w:val="24"/>
-          <w:szCs w:val="24"/>
-          <w:lang w:val="en-GB"/>
-        </w:rPr>
-        <w:t xml:space="preserve"> </w:t>
-      </w:r>
-      <w:proofErr w:type="spellStart"/>
-      <w:r>
-        <w:rPr>
-          <w:rFonts w:ascii="Times New Roman" w:hAnsi="Times New Roman" w:cs="Times New Roman"/>
-          <w:sz w:val="24"/>
-          <w:szCs w:val="24"/>
-          <w:lang w:val="en-GB"/>
-        </w:rPr>
-        <w:t>dapat</w:t>
-      </w:r>
-      <w:proofErr w:type="spellEnd"/>
-      <w:r>
-        <w:rPr>
-          <w:rFonts w:ascii="Times New Roman" w:hAnsi="Times New Roman" w:cs="Times New Roman"/>
-          <w:sz w:val="24"/>
-          <w:szCs w:val="24"/>
-          <w:lang w:val="en-GB"/>
-        </w:rPr>
-        <w:t xml:space="preserve"> </w:t>
-      </w:r>
-      <w:proofErr w:type="spellStart"/>
-      <w:r>
-        <w:rPr>
-          <w:rFonts w:ascii="Times New Roman" w:hAnsi="Times New Roman" w:cs="Times New Roman"/>
-          <w:sz w:val="24"/>
-          <w:szCs w:val="24"/>
-          <w:lang w:val="en-GB"/>
-        </w:rPr>
-        <w:t>melihat</w:t>
-      </w:r>
-      <w:proofErr w:type="spellEnd"/>
-      <w:r>
-        <w:rPr>
-          <w:rFonts w:ascii="Times New Roman" w:hAnsi="Times New Roman" w:cs="Times New Roman"/>
-          <w:sz w:val="24"/>
-          <w:szCs w:val="24"/>
-          <w:lang w:val="en-GB"/>
-        </w:rPr>
-        <w:t xml:space="preserve"> </w:t>
-      </w:r>
-      <w:proofErr w:type="spellStart"/>
-      <w:r>
-        <w:rPr>
-          <w:rFonts w:ascii="Times New Roman" w:hAnsi="Times New Roman" w:cs="Times New Roman"/>
-          <w:sz w:val="24"/>
-          <w:szCs w:val="24"/>
-          <w:lang w:val="en-GB"/>
-        </w:rPr>
-        <w:t>studi</w:t>
-      </w:r>
-      <w:proofErr w:type="spellEnd"/>
-      <w:r>
-        <w:rPr>
-          <w:rFonts w:ascii="Times New Roman" w:hAnsi="Times New Roman" w:cs="Times New Roman"/>
-          <w:sz w:val="24"/>
-          <w:szCs w:val="24"/>
-          <w:lang w:val="en-GB"/>
-        </w:rPr>
-        <w:t xml:space="preserve"> </w:t>
-      </w:r>
-      <w:proofErr w:type="spellStart"/>
-      <w:r>
-        <w:rPr>
-          <w:rFonts w:ascii="Times New Roman" w:hAnsi="Times New Roman" w:cs="Times New Roman"/>
-          <w:sz w:val="24"/>
-          <w:szCs w:val="24"/>
-          <w:lang w:val="en-GB"/>
-        </w:rPr>
-        <w:t>kasus</w:t>
-      </w:r>
-      <w:proofErr w:type="spellEnd"/>
-      <w:r>
-        <w:rPr>
-          <w:rFonts w:ascii="Times New Roman" w:hAnsi="Times New Roman" w:cs="Times New Roman"/>
-          <w:sz w:val="24"/>
-          <w:szCs w:val="24"/>
-          <w:lang w:val="en-GB"/>
-        </w:rPr>
-        <w:t xml:space="preserve"> </w:t>
-      </w:r>
-      <w:proofErr w:type="spellStart"/>
-      <w:r>
-        <w:rPr>
-          <w:rFonts w:ascii="Times New Roman" w:hAnsi="Times New Roman" w:cs="Times New Roman"/>
-          <w:sz w:val="24"/>
-          <w:szCs w:val="24"/>
-          <w:lang w:val="en-GB"/>
-        </w:rPr>
-        <w:t>menurut</w:t>
-      </w:r>
-      <w:proofErr w:type="spellEnd"/>
-      <w:r>
-        <w:rPr>
-          <w:rFonts w:ascii="Times New Roman" w:hAnsi="Times New Roman" w:cs="Times New Roman"/>
-          <w:sz w:val="24"/>
-          <w:szCs w:val="24"/>
-          <w:lang w:val="en-GB"/>
-        </w:rPr>
-        <w:t xml:space="preserve"> </w:t>
-      </w:r>
-      <w:proofErr w:type="spellStart"/>
-      <w:r>
-        <w:rPr>
-          <w:rFonts w:ascii="Times New Roman" w:hAnsi="Times New Roman" w:cs="Times New Roman"/>
-          <w:sz w:val="24"/>
-          <w:szCs w:val="24"/>
-          <w:lang w:val="en-GB"/>
-        </w:rPr>
-        <w:t>siklus</w:t>
-      </w:r>
-      <w:proofErr w:type="spellEnd"/>
-      <w:r>
-        <w:rPr>
-          <w:rFonts w:ascii="Times New Roman" w:hAnsi="Times New Roman" w:cs="Times New Roman"/>
-          <w:sz w:val="24"/>
-          <w:szCs w:val="24"/>
-          <w:lang w:val="en-GB"/>
-        </w:rPr>
-        <w:t xml:space="preserve"> </w:t>
-      </w:r>
-      <w:proofErr w:type="spellStart"/>
-      <w:r>
-        <w:rPr>
-          <w:rFonts w:ascii="Times New Roman" w:hAnsi="Times New Roman" w:cs="Times New Roman"/>
-          <w:sz w:val="24"/>
-          <w:szCs w:val="24"/>
-          <w:lang w:val="en-GB"/>
-        </w:rPr>
-        <w:t>kehidupan</w:t>
-      </w:r>
-      <w:proofErr w:type="spellEnd"/>
-      <w:r>
-        <w:rPr>
-          <w:rFonts w:ascii="Times New Roman" w:hAnsi="Times New Roman" w:cs="Times New Roman"/>
-          <w:sz w:val="24"/>
-          <w:szCs w:val="24"/>
-          <w:lang w:val="en-GB"/>
-        </w:rPr>
-        <w:t xml:space="preserve"> </w:t>
-      </w:r>
-      <w:proofErr w:type="spellStart"/>
-      <w:r>
-        <w:rPr>
-          <w:rFonts w:ascii="Times New Roman" w:hAnsi="Times New Roman" w:cs="Times New Roman"/>
-          <w:sz w:val="24"/>
-          <w:szCs w:val="24"/>
-          <w:lang w:val="en-GB"/>
-        </w:rPr>
-        <w:t>manusia</w:t>
-      </w:r>
-      <w:proofErr w:type="spellEnd"/>
-      <w:r>
-        <w:rPr>
-          <w:rFonts w:ascii="Times New Roman" w:hAnsi="Times New Roman" w:cs="Times New Roman"/>
-          <w:sz w:val="24"/>
-          <w:szCs w:val="24"/>
-          <w:lang w:val="en-GB"/>
-        </w:rPr>
-        <w:t xml:space="preserve"> yang </w:t>
-      </w:r>
-      <w:proofErr w:type="spellStart"/>
-      <w:r>
-        <w:rPr>
-          <w:rFonts w:ascii="Times New Roman" w:hAnsi="Times New Roman" w:cs="Times New Roman"/>
-          <w:sz w:val="24"/>
-          <w:szCs w:val="24"/>
-          <w:lang w:val="en-GB"/>
-        </w:rPr>
-        <w:t>nantinya</w:t>
-      </w:r>
-      <w:proofErr w:type="spellEnd"/>
-      <w:r>
-        <w:rPr>
-          <w:rFonts w:ascii="Times New Roman" w:hAnsi="Times New Roman" w:cs="Times New Roman"/>
-          <w:sz w:val="24"/>
-          <w:szCs w:val="24"/>
-          <w:lang w:val="en-GB"/>
-        </w:rPr>
-        <w:t xml:space="preserve"> </w:t>
-      </w:r>
-      <w:proofErr w:type="spellStart"/>
-      <w:r>
-        <w:rPr>
-          <w:rFonts w:ascii="Times New Roman" w:hAnsi="Times New Roman" w:cs="Times New Roman"/>
-          <w:sz w:val="24"/>
-          <w:szCs w:val="24"/>
-          <w:lang w:val="en-GB"/>
-        </w:rPr>
-        <w:lastRenderedPageBreak/>
-        <w:t>dilewatinya</w:t>
-      </w:r>
-      <w:proofErr w:type="spellEnd"/>
-      <w:r>
-        <w:rPr>
-          <w:rFonts w:ascii="Times New Roman" w:hAnsi="Times New Roman" w:cs="Times New Roman"/>
-          <w:sz w:val="24"/>
-          <w:szCs w:val="24"/>
-          <w:lang w:val="en-GB"/>
-        </w:rPr>
-        <w:t xml:space="preserve">. </w:t>
-      </w:r>
-      <w:proofErr w:type="spellStart"/>
-      <w:r>
-        <w:rPr>
-          <w:rFonts w:ascii="Times New Roman" w:hAnsi="Times New Roman" w:cs="Times New Roman"/>
-          <w:sz w:val="24"/>
-          <w:szCs w:val="24"/>
-          <w:lang w:val="en-GB"/>
-        </w:rPr>
-        <w:t>Dengan</w:t>
-      </w:r>
-      <w:proofErr w:type="spellEnd"/>
-      <w:r>
-        <w:rPr>
-          <w:rFonts w:ascii="Times New Roman" w:hAnsi="Times New Roman" w:cs="Times New Roman"/>
-          <w:sz w:val="24"/>
-          <w:szCs w:val="24"/>
-          <w:lang w:val="en-GB"/>
-        </w:rPr>
-        <w:t xml:space="preserve"> </w:t>
-      </w:r>
-      <w:proofErr w:type="spellStart"/>
-      <w:r>
-        <w:rPr>
-          <w:rFonts w:ascii="Times New Roman" w:hAnsi="Times New Roman" w:cs="Times New Roman"/>
-          <w:sz w:val="24"/>
-          <w:szCs w:val="24"/>
-          <w:lang w:val="en-GB"/>
-        </w:rPr>
-        <w:t>cara</w:t>
-      </w:r>
-      <w:proofErr w:type="spellEnd"/>
-      <w:r>
-        <w:rPr>
-          <w:rFonts w:ascii="Times New Roman" w:hAnsi="Times New Roman" w:cs="Times New Roman"/>
-          <w:sz w:val="24"/>
-          <w:szCs w:val="24"/>
-          <w:lang w:val="en-GB"/>
-        </w:rPr>
-        <w:t xml:space="preserve"> </w:t>
-      </w:r>
-      <w:proofErr w:type="spellStart"/>
-      <w:r>
-        <w:rPr>
-          <w:rFonts w:ascii="Times New Roman" w:hAnsi="Times New Roman" w:cs="Times New Roman"/>
-          <w:sz w:val="24"/>
-          <w:szCs w:val="24"/>
-          <w:lang w:val="en-GB"/>
-        </w:rPr>
-        <w:t>menekan</w:t>
-      </w:r>
-      <w:proofErr w:type="spellEnd"/>
-      <w:r>
-        <w:rPr>
-          <w:rFonts w:ascii="Times New Roman" w:hAnsi="Times New Roman" w:cs="Times New Roman"/>
-          <w:sz w:val="24"/>
-          <w:szCs w:val="24"/>
-          <w:lang w:val="en-GB"/>
-        </w:rPr>
-        <w:t xml:space="preserve"> </w:t>
-      </w:r>
-      <w:proofErr w:type="spellStart"/>
-      <w:r>
-        <w:rPr>
-          <w:rFonts w:ascii="Times New Roman" w:hAnsi="Times New Roman" w:cs="Times New Roman"/>
-          <w:sz w:val="24"/>
-          <w:szCs w:val="24"/>
-          <w:lang w:val="en-GB"/>
-        </w:rPr>
-        <w:t>teks</w:t>
-      </w:r>
-      <w:proofErr w:type="spellEnd"/>
-      <w:r>
-        <w:rPr>
-          <w:rFonts w:ascii="Times New Roman" w:hAnsi="Times New Roman" w:cs="Times New Roman"/>
-          <w:sz w:val="24"/>
-          <w:szCs w:val="24"/>
-          <w:lang w:val="en-GB"/>
-        </w:rPr>
-        <w:t xml:space="preserve"> </w:t>
-      </w:r>
-      <w:proofErr w:type="spellStart"/>
-      <w:r>
-        <w:rPr>
-          <w:rFonts w:ascii="Times New Roman" w:hAnsi="Times New Roman" w:cs="Times New Roman"/>
-          <w:sz w:val="24"/>
-          <w:szCs w:val="24"/>
-          <w:lang w:val="en-GB"/>
-        </w:rPr>
-        <w:t>sesuai</w:t>
-      </w:r>
-      <w:proofErr w:type="spellEnd"/>
-      <w:r>
-        <w:rPr>
-          <w:rFonts w:ascii="Times New Roman" w:hAnsi="Times New Roman" w:cs="Times New Roman"/>
-          <w:sz w:val="24"/>
-          <w:szCs w:val="24"/>
-          <w:lang w:val="en-GB"/>
-        </w:rPr>
-        <w:t xml:space="preserve"> </w:t>
-      </w:r>
-      <w:proofErr w:type="spellStart"/>
-      <w:r>
-        <w:rPr>
-          <w:rFonts w:ascii="Times New Roman" w:hAnsi="Times New Roman" w:cs="Times New Roman"/>
-          <w:sz w:val="24"/>
-          <w:szCs w:val="24"/>
-          <w:lang w:val="en-GB"/>
-        </w:rPr>
-        <w:t>tahapan</w:t>
-      </w:r>
-      <w:proofErr w:type="spellEnd"/>
-      <w:r>
-        <w:rPr>
-          <w:rFonts w:ascii="Times New Roman" w:hAnsi="Times New Roman" w:cs="Times New Roman"/>
-          <w:sz w:val="24"/>
-          <w:szCs w:val="24"/>
-          <w:lang w:val="en-GB"/>
-        </w:rPr>
-        <w:t xml:space="preserve"> </w:t>
-      </w:r>
-      <w:proofErr w:type="spellStart"/>
-      <w:r>
-        <w:rPr>
-          <w:rFonts w:ascii="Times New Roman" w:hAnsi="Times New Roman" w:cs="Times New Roman"/>
-          <w:sz w:val="24"/>
-          <w:szCs w:val="24"/>
-          <w:lang w:val="en-GB"/>
-        </w:rPr>
-        <w:t>kehidupan</w:t>
-      </w:r>
-      <w:proofErr w:type="spellEnd"/>
-      <w:r>
-        <w:rPr>
-          <w:rFonts w:ascii="Times New Roman" w:hAnsi="Times New Roman" w:cs="Times New Roman"/>
-          <w:sz w:val="24"/>
-          <w:szCs w:val="24"/>
-          <w:lang w:val="en-GB"/>
-        </w:rPr>
-        <w:t xml:space="preserve"> yang </w:t>
-      </w:r>
-      <w:proofErr w:type="spellStart"/>
-      <w:r>
-        <w:rPr>
-          <w:rFonts w:ascii="Times New Roman" w:hAnsi="Times New Roman" w:cs="Times New Roman"/>
-          <w:sz w:val="24"/>
-          <w:szCs w:val="24"/>
-          <w:lang w:val="en-GB"/>
-        </w:rPr>
-        <w:t>sesuai</w:t>
-      </w:r>
-      <w:proofErr w:type="spellEnd"/>
-      <w:r>
-        <w:rPr>
-          <w:rFonts w:ascii="Times New Roman" w:hAnsi="Times New Roman" w:cs="Times New Roman"/>
-          <w:sz w:val="24"/>
-          <w:szCs w:val="24"/>
-          <w:lang w:val="en-GB"/>
-        </w:rPr>
-        <w:t xml:space="preserve"> </w:t>
-      </w:r>
-      <w:proofErr w:type="spellStart"/>
-      <w:r>
-        <w:rPr>
-          <w:rFonts w:ascii="Times New Roman" w:hAnsi="Times New Roman" w:cs="Times New Roman"/>
-          <w:sz w:val="24"/>
-          <w:szCs w:val="24"/>
-          <w:lang w:val="en-GB"/>
-        </w:rPr>
-        <w:t>minat</w:t>
-      </w:r>
-      <w:proofErr w:type="spellEnd"/>
-      <w:r>
-        <w:rPr>
-          <w:rFonts w:ascii="Times New Roman" w:hAnsi="Times New Roman" w:cs="Times New Roman"/>
-          <w:sz w:val="24"/>
-          <w:szCs w:val="24"/>
-          <w:lang w:val="en-GB"/>
-        </w:rPr>
-        <w:t xml:space="preserve"> </w:t>
-      </w:r>
-      <w:proofErr w:type="spellStart"/>
-      <w:r>
-        <w:rPr>
-          <w:rFonts w:ascii="Times New Roman" w:hAnsi="Times New Roman" w:cs="Times New Roman"/>
-          <w:sz w:val="24"/>
-          <w:szCs w:val="24"/>
-          <w:lang w:val="en-GB"/>
-        </w:rPr>
-        <w:t>untuk</w:t>
-      </w:r>
-      <w:proofErr w:type="spellEnd"/>
-      <w:r>
-        <w:rPr>
-          <w:rFonts w:ascii="Times New Roman" w:hAnsi="Times New Roman" w:cs="Times New Roman"/>
-          <w:sz w:val="24"/>
-          <w:szCs w:val="24"/>
-          <w:lang w:val="en-GB"/>
-        </w:rPr>
-        <w:t xml:space="preserve"> </w:t>
-      </w:r>
-      <w:proofErr w:type="spellStart"/>
-      <w:r>
-        <w:rPr>
-          <w:rFonts w:ascii="Times New Roman" w:hAnsi="Times New Roman" w:cs="Times New Roman"/>
-          <w:sz w:val="24"/>
-          <w:szCs w:val="24"/>
-          <w:lang w:val="en-GB"/>
-        </w:rPr>
-        <w:t>melihat</w:t>
-      </w:r>
-      <w:proofErr w:type="spellEnd"/>
-      <w:r>
-        <w:rPr>
-          <w:rFonts w:ascii="Times New Roman" w:hAnsi="Times New Roman" w:cs="Times New Roman"/>
-          <w:sz w:val="24"/>
-          <w:szCs w:val="24"/>
-          <w:lang w:val="en-GB"/>
-        </w:rPr>
-        <w:t xml:space="preserve"> detail </w:t>
-      </w:r>
-      <w:proofErr w:type="spellStart"/>
-      <w:r>
-        <w:rPr>
-          <w:rFonts w:ascii="Times New Roman" w:hAnsi="Times New Roman" w:cs="Times New Roman"/>
-          <w:sz w:val="24"/>
-          <w:szCs w:val="24"/>
-          <w:lang w:val="en-GB"/>
-        </w:rPr>
-        <w:t>studi</w:t>
-      </w:r>
-      <w:proofErr w:type="spellEnd"/>
-      <w:r>
-        <w:rPr>
-          <w:rFonts w:ascii="Times New Roman" w:hAnsi="Times New Roman" w:cs="Times New Roman"/>
-          <w:sz w:val="24"/>
-          <w:szCs w:val="24"/>
-          <w:lang w:val="en-GB"/>
-        </w:rPr>
-        <w:t xml:space="preserve"> </w:t>
-      </w:r>
-      <w:proofErr w:type="spellStart"/>
-      <w:r>
-        <w:rPr>
-          <w:rFonts w:ascii="Times New Roman" w:hAnsi="Times New Roman" w:cs="Times New Roman"/>
-          <w:sz w:val="24"/>
-          <w:szCs w:val="24"/>
-          <w:lang w:val="en-GB"/>
-        </w:rPr>
-        <w:t>kasus</w:t>
-      </w:r>
-      <w:proofErr w:type="spellEnd"/>
-      <w:r>
-        <w:rPr>
-          <w:rFonts w:ascii="Times New Roman" w:hAnsi="Times New Roman" w:cs="Times New Roman"/>
-          <w:sz w:val="24"/>
-          <w:szCs w:val="24"/>
-          <w:lang w:val="en-GB"/>
-        </w:rPr>
-        <w:t xml:space="preserve"> pada </w:t>
-      </w:r>
-      <w:proofErr w:type="spellStart"/>
-      <w:r>
-        <w:rPr>
-          <w:rFonts w:ascii="Times New Roman" w:hAnsi="Times New Roman" w:cs="Times New Roman"/>
-          <w:sz w:val="24"/>
-          <w:szCs w:val="24"/>
-          <w:lang w:val="en-GB"/>
-        </w:rPr>
-        <w:t>umumnya</w:t>
-      </w:r>
-      <w:proofErr w:type="spellEnd"/>
-      <w:r>
-        <w:rPr>
-          <w:rFonts w:ascii="Times New Roman" w:hAnsi="Times New Roman" w:cs="Times New Roman"/>
-          <w:sz w:val="24"/>
-          <w:szCs w:val="24"/>
-          <w:lang w:val="en-GB"/>
-        </w:rPr>
-        <w:t xml:space="preserve"> dan </w:t>
-      </w:r>
-      <w:proofErr w:type="spellStart"/>
-      <w:r>
-        <w:rPr>
-          <w:rFonts w:ascii="Times New Roman" w:hAnsi="Times New Roman" w:cs="Times New Roman"/>
-          <w:sz w:val="24"/>
-          <w:szCs w:val="24"/>
-          <w:lang w:val="en-GB"/>
-        </w:rPr>
-        <w:t>rekomendasi</w:t>
-      </w:r>
-      <w:proofErr w:type="spellEnd"/>
-      <w:r>
-        <w:rPr>
-          <w:rFonts w:ascii="Times New Roman" w:hAnsi="Times New Roman" w:cs="Times New Roman"/>
-          <w:sz w:val="24"/>
-          <w:szCs w:val="24"/>
-          <w:lang w:val="en-GB"/>
-        </w:rPr>
-        <w:t xml:space="preserve"> </w:t>
-      </w:r>
-      <w:proofErr w:type="spellStart"/>
-      <w:r>
-        <w:rPr>
-          <w:rFonts w:ascii="Times New Roman" w:hAnsi="Times New Roman" w:cs="Times New Roman"/>
-          <w:sz w:val="24"/>
-          <w:szCs w:val="24"/>
-          <w:lang w:val="en-GB"/>
-        </w:rPr>
-        <w:t>tabungan</w:t>
-      </w:r>
-      <w:proofErr w:type="spellEnd"/>
-      <w:r>
-        <w:rPr>
-          <w:rFonts w:ascii="Times New Roman" w:hAnsi="Times New Roman" w:cs="Times New Roman"/>
-          <w:sz w:val="24"/>
-          <w:szCs w:val="24"/>
-          <w:lang w:val="en-GB"/>
-        </w:rPr>
-        <w:t xml:space="preserve"> yang </w:t>
-      </w:r>
-      <w:proofErr w:type="spellStart"/>
-      <w:r>
-        <w:rPr>
-          <w:rFonts w:ascii="Times New Roman" w:hAnsi="Times New Roman" w:cs="Times New Roman"/>
-          <w:sz w:val="24"/>
-          <w:szCs w:val="24"/>
-          <w:lang w:val="en-GB"/>
-        </w:rPr>
-        <w:t>sesuai</w:t>
-      </w:r>
-      <w:proofErr w:type="spellEnd"/>
-      <w:r>
-        <w:rPr>
-          <w:rFonts w:ascii="Times New Roman" w:hAnsi="Times New Roman" w:cs="Times New Roman"/>
-          <w:sz w:val="24"/>
-          <w:szCs w:val="24"/>
-          <w:lang w:val="en-GB"/>
-        </w:rPr>
-        <w:t xml:space="preserve"> </w:t>
-      </w:r>
-      <w:proofErr w:type="spellStart"/>
-      <w:r>
-        <w:rPr>
-          <w:rFonts w:ascii="Times New Roman" w:hAnsi="Times New Roman" w:cs="Times New Roman"/>
-          <w:sz w:val="24"/>
-          <w:szCs w:val="24"/>
-          <w:lang w:val="en-GB"/>
-        </w:rPr>
-        <w:t>dengan</w:t>
-      </w:r>
-      <w:proofErr w:type="spellEnd"/>
-      <w:r>
-        <w:rPr>
-          <w:rFonts w:ascii="Times New Roman" w:hAnsi="Times New Roman" w:cs="Times New Roman"/>
-          <w:sz w:val="24"/>
-          <w:szCs w:val="24"/>
-          <w:lang w:val="en-GB"/>
-        </w:rPr>
-        <w:t xml:space="preserve"> </w:t>
-      </w:r>
-      <w:proofErr w:type="spellStart"/>
-      <w:r>
-        <w:rPr>
-          <w:rFonts w:ascii="Times New Roman" w:hAnsi="Times New Roman" w:cs="Times New Roman"/>
-          <w:sz w:val="24"/>
-          <w:szCs w:val="24"/>
-          <w:lang w:val="en-GB"/>
-        </w:rPr>
-        <w:t>tahap</w:t>
-      </w:r>
-      <w:proofErr w:type="spellEnd"/>
-      <w:r>
-        <w:rPr>
-          <w:rFonts w:ascii="Times New Roman" w:hAnsi="Times New Roman" w:cs="Times New Roman"/>
-          <w:sz w:val="24"/>
-          <w:szCs w:val="24"/>
-          <w:lang w:val="en-GB"/>
-        </w:rPr>
-        <w:t xml:space="preserve"> </w:t>
-      </w:r>
-      <w:proofErr w:type="spellStart"/>
-      <w:r>
-        <w:rPr>
-          <w:rFonts w:ascii="Times New Roman" w:hAnsi="Times New Roman" w:cs="Times New Roman"/>
-          <w:sz w:val="24"/>
-          <w:szCs w:val="24"/>
-          <w:lang w:val="en-GB"/>
-        </w:rPr>
-        <w:t>kehidupan</w:t>
-      </w:r>
-      <w:proofErr w:type="spellEnd"/>
-      <w:r>
-        <w:rPr>
-          <w:rFonts w:ascii="Times New Roman" w:hAnsi="Times New Roman" w:cs="Times New Roman"/>
-          <w:sz w:val="24"/>
-          <w:szCs w:val="24"/>
-          <w:lang w:val="en-GB"/>
-        </w:rPr>
-        <w:t xml:space="preserve"> </w:t>
-      </w:r>
-      <w:proofErr w:type="spellStart"/>
-      <w:r>
-        <w:rPr>
-          <w:rFonts w:ascii="Times New Roman" w:hAnsi="Times New Roman" w:cs="Times New Roman"/>
-          <w:sz w:val="24"/>
-          <w:szCs w:val="24"/>
-          <w:lang w:val="en-GB"/>
-        </w:rPr>
-        <w:t>tersebut</w:t>
-      </w:r>
-      <w:proofErr w:type="spellEnd"/>
-      <w:r>
-        <w:rPr>
-          <w:rFonts w:ascii="Times New Roman" w:hAnsi="Times New Roman" w:cs="Times New Roman"/>
-          <w:sz w:val="24"/>
-          <w:szCs w:val="24"/>
-          <w:lang w:val="en-GB"/>
-        </w:rPr>
-        <w:t>.</w:t>
-      </w:r>
-    </w:p>
-    <w:p>
-      <w:pPr>
-        <w:pStyle w:val="ListParagraph"/>
-        <w:spacing w:line="360" w:lineRule="auto"/>
-        <w:ind w:left="792" w:firstLine="648"/>
-        <w:rPr>
-          <w:rFonts w:ascii="Times New Roman" w:hAnsi="Times New Roman" w:cs="Times New Roman"/>
-          <w:sz w:val="24"/>
-          <w:szCs w:val="24"/>
-          <w:lang w:val="en-GB"/>
-        </w:rPr>
-      </w:pPr>
       <w:r>
         <w:rPr>
           <w:noProof/>
-          <w:lang w:val="en-US"/>
         </w:rPr>
         <w:drawing>
-          <wp:anchor distT="0" distB="0" distL="114300" distR="114300" simplePos="0" relativeHeight="251667456" behindDoc="1" locked="0" layoutInCell="1" allowOverlap="1">
+          <wp:anchor distT="0" distB="0" distL="114300" distR="114300" simplePos="0" relativeHeight="251674624" behindDoc="0" locked="0" layoutInCell="1" allowOverlap="1" wp14:anchorId="0571FC9C">
             <wp:simplePos x="0" y="0"/>
-            <wp:positionH relativeFrom="margin">
-              <wp:align>center</wp:align>
+            <wp:positionH relativeFrom="column">
+              <wp:posOffset>914400</wp:posOffset>
             </wp:positionH>
             <wp:positionV relativeFrom="paragraph">
-              <wp:posOffset>13335</wp:posOffset>
+              <wp:posOffset>3810</wp:posOffset>
             </wp:positionV>
-            <wp:extent cx="3180080" cy="1547495"/>
-            <wp:effectExtent l="0" t="0" r="1270" b="0"/>
-            <wp:wrapNone/>
-            <wp:docPr id="56" name="Picture 56"/>
+            <wp:extent cx="4145280" cy="2514600"/>
+            <wp:effectExtent l="0" t="0" r="7620" b="0"/>
+            <wp:wrapThrough wrapText="bothSides">
+              <wp:wrapPolygon edited="0">
+                <wp:start x="0" y="0"/>
+                <wp:lineTo x="0" y="21436"/>
+                <wp:lineTo x="21540" y="21436"/>
+                <wp:lineTo x="21540" y="0"/>
+                <wp:lineTo x="0" y="0"/>
+              </wp:wrapPolygon>
+            </wp:wrapThrough>
+            <wp:docPr id="12" name="Picture 12"/>
             <wp:cNvGraphicFramePr>
               <a:graphicFrameLocks xmlns:a="http://schemas.openxmlformats.org/drawingml/2006/main" noChangeAspect="1"/>
             </wp:cNvGraphicFramePr>
@@ -11049,7 +11085,7 @@
                   <pic:spPr>
                     <a:xfrm>
                       <a:off x="0" y="0"/>
-                      <a:ext cx="3180080" cy="1547495"/>
+                      <a:ext cx="4145280" cy="2514600"/>
                     </a:xfrm>
                     <a:prstGeom prst="rect">
                       <a:avLst/>
@@ -11145,6 +11181,60 @@
           <w:lang w:val="en-GB"/>
         </w:rPr>
       </w:pPr>
+    </w:p>
+    <w:p>
+      <w:pPr>
+        <w:pStyle w:val="ListParagraph"/>
+        <w:spacing w:line="360" w:lineRule="auto"/>
+        <w:ind w:left="792" w:firstLine="648"/>
+        <w:rPr>
+          <w:rFonts w:ascii="Times New Roman" w:hAnsi="Times New Roman" w:cs="Times New Roman"/>
+          <w:sz w:val="24"/>
+          <w:szCs w:val="24"/>
+          <w:lang w:val="en-GB"/>
+        </w:rPr>
+      </w:pPr>
+    </w:p>
+    <w:p>
+      <w:pPr>
+        <w:pStyle w:val="ListParagraph"/>
+        <w:spacing w:line="360" w:lineRule="auto"/>
+        <w:ind w:left="792" w:firstLine="648"/>
+        <w:rPr>
+          <w:rFonts w:ascii="Times New Roman" w:hAnsi="Times New Roman" w:cs="Times New Roman"/>
+          <w:sz w:val="24"/>
+          <w:szCs w:val="24"/>
+          <w:lang w:val="en-GB"/>
+        </w:rPr>
+      </w:pPr>
+    </w:p>
+    <w:p>
+      <w:pPr>
+        <w:pStyle w:val="ListParagraph"/>
+        <w:spacing w:line="360" w:lineRule="auto"/>
+        <w:ind w:left="792" w:firstLine="648"/>
+        <w:rPr>
+          <w:rFonts w:ascii="Times New Roman" w:hAnsi="Times New Roman" w:cs="Times New Roman"/>
+          <w:sz w:val="24"/>
+          <w:szCs w:val="24"/>
+          <w:lang w:val="en-GB"/>
+        </w:rPr>
+      </w:pPr>
+    </w:p>
+    <w:p>
+      <w:pPr>
+        <w:pStyle w:val="ListParagraph"/>
+        <w:spacing w:line="360" w:lineRule="auto"/>
+        <w:ind w:left="792" w:firstLine="648"/>
+        <w:rPr>
+          <w:rFonts w:ascii="Times New Roman" w:hAnsi="Times New Roman" w:cs="Times New Roman"/>
+          <w:sz w:val="24"/>
+          <w:szCs w:val="24"/>
+          <w:lang w:val="en-GB"/>
+        </w:rPr>
+      </w:pPr>
+      <w:bookmarkStart w:id="0" w:name="_GoBack"/>
+      <w:bookmarkEnd w:id="0"/>
     </w:p>
     <w:sectPr>
       <w:pgSz w:w="11906" w:h="16838"/>
@@ -13679,7 +13769,7 @@
 </file>
 
 <file path=customXml/itemProps1.xml><?xml version="1.0" encoding="utf-8"?>
-<ds:datastoreItem xmlns:ds="http://schemas.openxmlformats.org/officeDocument/2006/customXml" ds:itemID="{65B72285-C6CC-4399-8D3E-37437F776AD8}">
+<ds:datastoreItem xmlns:ds="http://schemas.openxmlformats.org/officeDocument/2006/customXml" ds:itemID="{F45D4B4D-B42A-46BB-B877-F0AB74B266F4}">
   <ds:schemaRefs>
     <ds:schemaRef ds:uri="http://schemas.openxmlformats.org/officeDocument/2006/bibliography"/>
   </ds:schemaRefs>

</xml_diff>